<commit_message>
March 2023 release newsletter
</commit_message>
<xml_diff>
--- a/samples/AppInsights/News/2023-03-01-Whats new in Dynamics 365 Business Central telemetry - March 2023.docx
+++ b/samples/AppInsights/News/2023-03-01-Whats new in Dynamics 365 Business Central telemetry - March 2023.docx
@@ -799,12 +799,14 @@
         </w:rPr>
         <w:t xml:space="preserve">Read more here: </w:t>
       </w:r>
+      <w:proofErr w:type="gramStart"/>
       <w:r>
         <w:rPr>
           <w:lang w:val="en-GB" w:eastAsia="en-DK"/>
         </w:rPr>
         <w:t>https://directions4partners.com/days-of-knowledge/uk-2023/schedule/?tid=429141</w:t>
       </w:r>
+      <w:proofErr w:type="gramEnd"/>
     </w:p>
     <w:p>
       <w:pPr>
@@ -824,19 +826,7 @@
           <w:lang w:val="en-GB" w:eastAsia="en-DK"/>
         </w:rPr>
         <w:lastRenderedPageBreak/>
-        <w:t xml:space="preserve">On March 24, </w:t>
-      </w:r>
-      <w:r>
-        <w:rPr>
-          <w:lang w:val="en-GB" w:eastAsia="en-DK"/>
-        </w:rPr>
-        <w:t xml:space="preserve">Microsoft MVP </w:t>
-      </w:r>
-      <w:r>
-        <w:rPr>
-          <w:lang w:val="en-GB" w:eastAsia="en-DK"/>
-        </w:rPr>
-        <w:t xml:space="preserve">(and API Hero) </w:t>
+        <w:t xml:space="preserve">On March 24, Microsoft MVP (and API Hero) </w:t>
       </w:r>
       <w:r>
         <w:rPr>
@@ -848,8 +838,16 @@
         <w:rPr>
           <w:lang w:val="en-GB"/>
         </w:rPr>
-        <w:t xml:space="preserve"> is doing a 90 min deep dive on Business Central APIs</w:t>
-      </w:r>
+        <w:t xml:space="preserve"> is doing a 90 min deep dive on Business Central </w:t>
+      </w:r>
+      <w:proofErr w:type="gramStart"/>
+      <w:r>
+        <w:rPr>
+          <w:lang w:val="en-GB"/>
+        </w:rPr>
+        <w:t>APIs</w:t>
+      </w:r>
+      <w:proofErr w:type="gramEnd"/>
       <w:r>
         <w:rPr>
           <w:lang w:val="en-GB" w:eastAsia="en-DK"/>
@@ -869,12 +867,14 @@
         </w:rPr>
         <w:t xml:space="preserve">Read more here: </w:t>
       </w:r>
+      <w:proofErr w:type="gramStart"/>
       <w:r>
         <w:rPr>
           <w:lang w:val="en-GB" w:eastAsia="en-DK"/>
         </w:rPr>
         <w:t>https://directions4partners.com/days-of-knowledge/uk-2023/schedule/?tid=442152</w:t>
       </w:r>
+      <w:proofErr w:type="gramEnd"/>
     </w:p>
     <w:p>
       <w:pPr>
@@ -1282,6 +1282,93 @@
           <w:lang w:val="en-GB" w:eastAsia="en-DK"/>
         </w:rPr>
       </w:pPr>
+      <w:r>
+        <w:rPr>
+          <w:lang w:val="en-GB" w:eastAsia="en-DK"/>
+        </w:rPr>
+        <w:t xml:space="preserve">BC/NAV </w:t>
+      </w:r>
+      <w:proofErr w:type="spellStart"/>
+      <w:r>
+        <w:rPr>
+          <w:lang w:val="en-GB" w:eastAsia="en-DK"/>
+        </w:rPr>
+        <w:t>Techdays</w:t>
+      </w:r>
+      <w:proofErr w:type="spellEnd"/>
+      <w:r>
+        <w:rPr>
+          <w:lang w:val="en-GB" w:eastAsia="en-DK"/>
+        </w:rPr>
+        <w:t xml:space="preserve"> 2023 (</w:t>
+      </w:r>
+      <w:r>
+        <w:rPr>
+          <w:lang w:val="en-GB" w:eastAsia="en-DK"/>
+        </w:rPr>
+        <w:t>June 22</w:t>
+      </w:r>
+      <w:r>
+        <w:rPr>
+          <w:lang w:val="en-GB" w:eastAsia="en-DK"/>
+        </w:rPr>
+        <w:t>-</w:t>
+      </w:r>
+      <w:r>
+        <w:rPr>
+          <w:lang w:val="en-GB" w:eastAsia="en-DK"/>
+        </w:rPr>
+        <w:t>23</w:t>
+      </w:r>
+      <w:r>
+        <w:rPr>
+          <w:lang w:val="en-GB" w:eastAsia="en-DK"/>
+        </w:rPr>
+        <w:t>,</w:t>
+      </w:r>
+      <w:r>
+        <w:rPr>
+          <w:lang w:val="en-GB" w:eastAsia="en-DK"/>
+        </w:rPr>
+        <w:t xml:space="preserve"> 2023</w:t>
+      </w:r>
+      <w:r>
+        <w:rPr>
+          <w:lang w:val="en-GB" w:eastAsia="en-DK"/>
+        </w:rPr>
+        <w:t xml:space="preserve">) in </w:t>
+      </w:r>
+      <w:r>
+        <w:rPr>
+          <w:lang w:val="en-GB" w:eastAsia="en-DK"/>
+        </w:rPr>
+        <w:t>Antwerp</w:t>
+      </w:r>
+      <w:r>
+        <w:rPr>
+          <w:lang w:val="en-GB" w:eastAsia="en-DK"/>
+        </w:rPr>
+        <w:t xml:space="preserve">, </w:t>
+      </w:r>
+      <w:r>
+        <w:rPr>
+          <w:lang w:val="en-GB" w:eastAsia="en-DK"/>
+        </w:rPr>
+        <w:t>Belgium</w:t>
+      </w:r>
+    </w:p>
+    <w:p>
+      <w:pPr>
+        <w:rPr>
+          <w:lang w:val="en-GB" w:eastAsia="en-DK"/>
+        </w:rPr>
+      </w:pPr>
+      <w:r>
+        <w:rPr>
+          <w:lang w:val="en-GB" w:eastAsia="en-DK"/>
+        </w:rPr>
+        <w:t>https://www.bctechdays.com/</w:t>
+      </w:r>
     </w:p>
     <w:p>
       <w:pPr>
@@ -1380,7 +1467,21 @@
         <w:rPr>
           <w:lang w:val="en-GB" w:eastAsia="en-DK"/>
         </w:rPr>
-        <w:t xml:space="preserve"> dimension (for OData and API calls). </w:t>
+        <w:t xml:space="preserve"> dimension (</w:t>
+      </w:r>
+      <w:proofErr w:type="gramStart"/>
+      <w:r>
+        <w:rPr>
+          <w:lang w:val="en-GB" w:eastAsia="en-DK"/>
+        </w:rPr>
+        <w:t>for</w:t>
+      </w:r>
+      <w:proofErr w:type="gramEnd"/>
+      <w:r>
+        <w:rPr>
+          <w:lang w:val="en-GB" w:eastAsia="en-DK"/>
+        </w:rPr>
+        <w:t xml:space="preserve"> OData and API calls). </w:t>
       </w:r>
     </w:p>
     <w:p>
@@ -1414,7 +1515,21 @@
         <w:rPr>
           <w:lang w:val="en-GB" w:eastAsia="en-DK"/>
         </w:rPr>
-        <w:t xml:space="preserve"> dimension (for OData and API calls) and it will also set the "</w:t>
+        <w:t xml:space="preserve"> dimension (for OData and API calls</w:t>
+      </w:r>
+      <w:proofErr w:type="gramStart"/>
+      <w:r>
+        <w:rPr>
+          <w:lang w:val="en-GB" w:eastAsia="en-DK"/>
+        </w:rPr>
+        <w:t>)</w:t>
+      </w:r>
+      <w:proofErr w:type="gramEnd"/>
+      <w:r>
+        <w:rPr>
+          <w:lang w:val="en-GB" w:eastAsia="en-DK"/>
+        </w:rPr>
+        <w:t xml:space="preserve"> and it will also set the "</w:t>
       </w:r>
       <w:proofErr w:type="spellStart"/>
       <w:r>
@@ -1462,7 +1577,21 @@
         <w:rPr>
           <w:lang w:val="en-GB" w:eastAsia="en-DK"/>
         </w:rPr>
-        <w:t>This means that you can from telemetry see who is calling BC APIs and also correlate to telemetry from other web services (if you use Azure Application Insights to instrument those).</w:t>
+        <w:t xml:space="preserve">This means that you can from telemetry see who is calling BC APIs </w:t>
+      </w:r>
+      <w:proofErr w:type="gramStart"/>
+      <w:r>
+        <w:rPr>
+          <w:lang w:val="en-GB" w:eastAsia="en-DK"/>
+        </w:rPr>
+        <w:t>and also</w:t>
+      </w:r>
+      <w:proofErr w:type="gramEnd"/>
+      <w:r>
+        <w:rPr>
+          <w:lang w:val="en-GB" w:eastAsia="en-DK"/>
+        </w:rPr>
+        <w:t xml:space="preserve"> correlate to telemetry from other web services (if you use Azure Application Insights to instrument those).</w:t>
       </w:r>
     </w:p>
     <w:p>
@@ -1808,8 +1937,16 @@
         <w:rPr>
           <w:lang w:val="en-GB" w:eastAsia="en-DK"/>
         </w:rPr>
-        <w:t>On page 'Pageviews', added per-app/per-object visuals</w:t>
-      </w:r>
+        <w:t xml:space="preserve">On page 'Pageviews', added per-app/per-object </w:t>
+      </w:r>
+      <w:proofErr w:type="gramStart"/>
+      <w:r>
+        <w:rPr>
+          <w:lang w:val="en-GB" w:eastAsia="en-DK"/>
+        </w:rPr>
+        <w:t>visuals</w:t>
+      </w:r>
+      <w:proofErr w:type="gramEnd"/>
     </w:p>
     <w:p>
       <w:pPr>
@@ -1854,8 +1991,16 @@
         <w:rPr>
           <w:lang w:val="en-GB" w:eastAsia="en-DK"/>
         </w:rPr>
-        <w:t>On page 'SQL deadlocks', added user telemetry id visual</w:t>
-      </w:r>
+        <w:t xml:space="preserve">On page 'SQL deadlocks', added user telemetry id </w:t>
+      </w:r>
+      <w:proofErr w:type="gramStart"/>
+      <w:r>
+        <w:rPr>
+          <w:lang w:val="en-GB" w:eastAsia="en-DK"/>
+        </w:rPr>
+        <w:t>visual</w:t>
+      </w:r>
+      <w:proofErr w:type="gramEnd"/>
     </w:p>
     <w:p>
       <w:pPr>
@@ -1933,8 +2078,16 @@
         <w:rPr>
           <w:lang w:val="en-GB" w:eastAsia="en-DK"/>
         </w:rPr>
-        <w:t>On page 'Environment lifecycle', added support for soft delete and recovery (un-delete) operations</w:t>
-      </w:r>
+        <w:t xml:space="preserve">On page 'Environment lifecycle', added support for soft delete and recovery (un-delete) </w:t>
+      </w:r>
+      <w:proofErr w:type="gramStart"/>
+      <w:r>
+        <w:rPr>
+          <w:lang w:val="en-GB" w:eastAsia="en-DK"/>
+        </w:rPr>
+        <w:t>operations</w:t>
+      </w:r>
+      <w:proofErr w:type="gramEnd"/>
     </w:p>
     <w:p>
       <w:pPr>
@@ -2038,6 +2191,7 @@
         <w:t xml:space="preserve">, introduced </w:t>
       </w:r>
       <w:proofErr w:type="spellStart"/>
+      <w:proofErr w:type="gramStart"/>
       <w:r>
         <w:rPr>
           <w:lang w:val="en-GB" w:eastAsia="en-DK"/>
@@ -2045,6 +2199,7 @@
         <w:t>sqlHashDim</w:t>
       </w:r>
       <w:proofErr w:type="spellEnd"/>
+      <w:proofErr w:type="gramEnd"/>
     </w:p>
     <w:p>
       <w:pPr>
@@ -2098,8 +2253,16 @@
         <w:rPr>
           <w:lang w:val="en-GB" w:eastAsia="en-DK"/>
         </w:rPr>
-        <w:t>?' to SQL explanation</w:t>
-      </w:r>
+        <w:t xml:space="preserve">?' to SQL </w:t>
+      </w:r>
+      <w:proofErr w:type="gramStart"/>
+      <w:r>
+        <w:rPr>
+          <w:lang w:val="en-GB" w:eastAsia="en-DK"/>
+        </w:rPr>
+        <w:t>explanation</w:t>
+      </w:r>
+      <w:proofErr w:type="gramEnd"/>
     </w:p>
     <w:p>
       <w:pPr>
@@ -2650,8 +2813,16 @@
         <w:rPr>
           <w:lang w:val="en-GB" w:eastAsia="en-DK"/>
         </w:rPr>
-        <w:t>On pages 'Page views' 'Reports', 'Feature Usage', 'Feature Uptake', and 'Integrations' added per environment visual</w:t>
-      </w:r>
+        <w:t xml:space="preserve">On pages 'Page views' 'Reports', 'Feature Usage', 'Feature Uptake', and 'Integrations' added per environment </w:t>
+      </w:r>
+      <w:proofErr w:type="gramStart"/>
+      <w:r>
+        <w:rPr>
+          <w:lang w:val="en-GB" w:eastAsia="en-DK"/>
+        </w:rPr>
+        <w:t>visual</w:t>
+      </w:r>
+      <w:proofErr w:type="gramEnd"/>
     </w:p>
     <w:p>
       <w:pPr>
@@ -2724,8 +2895,16 @@
         <w:rPr>
           <w:lang w:val="en-GB" w:eastAsia="en-DK"/>
         </w:rPr>
-        <w:t>On page 'Pageviews', added per-app/per-object visuals</w:t>
-      </w:r>
+        <w:t xml:space="preserve">On page 'Pageviews', added per-app/per-object </w:t>
+      </w:r>
+      <w:proofErr w:type="gramStart"/>
+      <w:r>
+        <w:rPr>
+          <w:lang w:val="en-GB" w:eastAsia="en-DK"/>
+        </w:rPr>
+        <w:t>visuals</w:t>
+      </w:r>
+      <w:proofErr w:type="gramEnd"/>
     </w:p>
     <w:p>
       <w:pPr>
@@ -2848,8 +3027,16 @@
         <w:rPr>
           <w:lang w:val="en-GB" w:eastAsia="en-DK"/>
         </w:rPr>
-        <w:t>e error details visual full width</w:t>
-      </w:r>
+        <w:t xml:space="preserve">e error details visual full </w:t>
+      </w:r>
+      <w:proofErr w:type="gramStart"/>
+      <w:r>
+        <w:rPr>
+          <w:lang w:val="en-GB" w:eastAsia="en-DK"/>
+        </w:rPr>
+        <w:t>width</w:t>
+      </w:r>
+      <w:proofErr w:type="gramEnd"/>
     </w:p>
     <w:p>
       <w:pPr>
@@ -2903,8 +3090,16 @@
         <w:rPr>
           <w:lang w:val="en-GB" w:eastAsia="en-DK"/>
         </w:rPr>
-        <w:t>, added per-app/per-object visuals</w:t>
-      </w:r>
+        <w:t xml:space="preserve">, added per-app/per-object </w:t>
+      </w:r>
+      <w:proofErr w:type="gramStart"/>
+      <w:r>
+        <w:rPr>
+          <w:lang w:val="en-GB" w:eastAsia="en-DK"/>
+        </w:rPr>
+        <w:t>visuals</w:t>
+      </w:r>
+      <w:proofErr w:type="gramEnd"/>
     </w:p>
     <w:p>
       <w:pPr>
@@ -2984,22 +3179,16 @@
         </w:rPr>
         <w:t xml:space="preserve">Soft/hard deletes and recoveries of </w:t>
       </w:r>
+      <w:proofErr w:type="gramStart"/>
       <w:r>
         <w:rPr>
           <w:b/>
           <w:bCs/>
           <w:lang w:val="en-GB" w:eastAsia="en-DK"/>
         </w:rPr>
-        <w:t>environment</w:t>
-      </w:r>
-      <w:r>
-        <w:rPr>
-          <w:b/>
-          <w:bCs/>
-          <w:lang w:val="en-GB" w:eastAsia="en-DK"/>
-        </w:rPr>
-        <w:t>s</w:t>
-      </w:r>
+        <w:t>environments</w:t>
+      </w:r>
+      <w:proofErr w:type="gramEnd"/>
     </w:p>
     <w:p>
       <w:pPr>
@@ -3043,7 +3232,21 @@
         <w:rPr>
           <w:lang w:val="en-GB" w:eastAsia="en-DK"/>
         </w:rPr>
-        <w:t xml:space="preserve">, the environment will only be marked for deletion (soft delete) and will stay in this state for a period of time (currently seven days). During this period, the administrator can recover (un-delete) the environment and only after grace period has ended, the Business Central control plane service will permanently delete the environment. All operations around this functionality have telemetry. </w:t>
+        <w:t xml:space="preserve">, the environment will only be marked for deletion (soft delete) and will stay in this state for </w:t>
+      </w:r>
+      <w:proofErr w:type="gramStart"/>
+      <w:r>
+        <w:rPr>
+          <w:lang w:val="en-GB" w:eastAsia="en-DK"/>
+        </w:rPr>
+        <w:t>a period of time</w:t>
+      </w:r>
+      <w:proofErr w:type="gramEnd"/>
+      <w:r>
+        <w:rPr>
+          <w:lang w:val="en-GB" w:eastAsia="en-DK"/>
+        </w:rPr>
+        <w:t xml:space="preserve"> (currently seven days). During this period, the administrator can recover (un-delete) the environment and only after grace period has ended, the Business Central control plane service will permanently delete the environment. All operations around this functionality have telemetry. </w:t>
       </w:r>
     </w:p>
     <w:p>
@@ -3125,7 +3328,21 @@
         <w:rPr>
           <w:lang w:val="en-GB" w:eastAsia="en-DK"/>
         </w:rPr>
-        <w:t>(search for event ids LC0148-LC0151 (hard delete), LC0180-LC0182 (soft delete), and LC0183-LC0185 (recovery)</w:t>
+        <w:t>(</w:t>
+      </w:r>
+      <w:proofErr w:type="gramStart"/>
+      <w:r>
+        <w:rPr>
+          <w:lang w:val="en-GB" w:eastAsia="en-DK"/>
+        </w:rPr>
+        <w:t>search</w:t>
+      </w:r>
+      <w:proofErr w:type="gramEnd"/>
+      <w:r>
+        <w:rPr>
+          <w:lang w:val="en-GB" w:eastAsia="en-DK"/>
+        </w:rPr>
+        <w:t xml:space="preserve"> for event ids LC0148-LC0151 (hard delete), LC0180-LC0182 (soft delete), and LC0183-LC0185 (recovery)</w:t>
       </w:r>
     </w:p>
     <w:p>
@@ -3180,7 +3397,21 @@
         <w:rPr>
           <w:lang w:val="en-US"/>
         </w:rPr>
-        <w:t>The Power BI app on environment telemetry has been updated  to use this information in the March 2023 update (of the app).</w:t>
+        <w:t xml:space="preserve">The Power BI app on environment telemetry has been </w:t>
+      </w:r>
+      <w:proofErr w:type="gramStart"/>
+      <w:r>
+        <w:rPr>
+          <w:lang w:val="en-US"/>
+        </w:rPr>
+        <w:t>updated  to</w:t>
+      </w:r>
+      <w:proofErr w:type="gramEnd"/>
+      <w:r>
+        <w:rPr>
+          <w:lang w:val="en-US"/>
+        </w:rPr>
+        <w:t xml:space="preserve"> use this information in the March 2023 update (of the app).</w:t>
       </w:r>
     </w:p>
     <w:bookmarkEnd w:id="0"/>
@@ -3237,6 +3468,7 @@
           <w:lang w:val="en-US"/>
         </w:rPr>
       </w:pPr>
+      <w:proofErr w:type="gramStart"/>
       <w:r>
         <w:rPr>
           <w:rFonts w:ascii="Segoe UI" w:hAnsi="Segoe UI" w:cs="Segoe UI"/>
@@ -3247,7 +3479,20 @@
           <w:szCs w:val="21"/>
           <w:lang w:val="en-US"/>
         </w:rPr>
-        <w:t>Coming in 21.3</w:t>
+        <w:t>Coming in</w:t>
+      </w:r>
+      <w:proofErr w:type="gramEnd"/>
+      <w:r>
+        <w:rPr>
+          <w:rFonts w:ascii="Segoe UI" w:hAnsi="Segoe UI" w:cs="Segoe UI"/>
+          <w:b/>
+          <w:bCs/>
+          <w:color w:val="24292F"/>
+          <w:sz w:val="21"/>
+          <w:szCs w:val="21"/>
+          <w:lang w:val="en-US"/>
+        </w:rPr>
+        <w:t xml:space="preserve"> 21.3</w:t>
       </w:r>
     </w:p>
     <w:p>
@@ -3381,19 +3626,14 @@
         <w:rPr>
           <w:lang w:val="en-GB" w:eastAsia="en-DK"/>
         </w:rPr>
-        <w:t>In the March 2023 update of t</w:t>
-      </w:r>
-      <w:r>
-        <w:rPr>
-          <w:lang w:val="en-GB" w:eastAsia="en-DK"/>
-        </w:rPr>
-        <w:t>he Power BI app for environment telemetry</w:t>
-      </w:r>
-      <w:r>
-        <w:rPr>
-          <w:lang w:val="en-GB" w:eastAsia="en-DK"/>
-        </w:rPr>
-        <w:t xml:space="preserve">, this is now shown on the  </w:t>
+        <w:t xml:space="preserve">In the March 2023 update of the Power BI app for environment telemetry, this is now shown on </w:t>
+      </w:r>
+      <w:proofErr w:type="gramStart"/>
+      <w:r>
+        <w:rPr>
+          <w:lang w:val="en-GB" w:eastAsia="en-DK"/>
+        </w:rPr>
+        <w:t xml:space="preserve">the  </w:t>
       </w:r>
       <w:r>
         <w:rPr>
@@ -3403,8 +3643,9 @@
           <w:szCs w:val="21"/>
           <w:lang w:val="en-US"/>
         </w:rPr>
-        <w:t xml:space="preserve">job queue error </w:t>
-      </w:r>
+        <w:t>job</w:t>
+      </w:r>
+      <w:proofErr w:type="gramEnd"/>
       <w:r>
         <w:rPr>
           <w:rFonts w:ascii="Segoe UI" w:hAnsi="Segoe UI" w:cs="Segoe UI"/>
@@ -3413,6 +3654,16 @@
           <w:szCs w:val="21"/>
           <w:lang w:val="en-US"/>
         </w:rPr>
+        <w:t xml:space="preserve"> queue error </w:t>
+      </w:r>
+      <w:r>
+        <w:rPr>
+          <w:rFonts w:ascii="Segoe UI" w:hAnsi="Segoe UI" w:cs="Segoe UI"/>
+          <w:color w:val="24292F"/>
+          <w:sz w:val="21"/>
+          <w:szCs w:val="21"/>
+          <w:lang w:val="en-US"/>
+        </w:rPr>
         <w:t xml:space="preserve">page in the </w:t>
       </w:r>
       <w:r>
@@ -3443,15 +3694,7 @@
           <w:bCs/>
           <w:lang w:val="en-GB" w:eastAsia="en-DK"/>
         </w:rPr>
-        <w:t>S</w:t>
-      </w:r>
-      <w:r>
-        <w:rPr>
-          <w:b/>
-          <w:bCs/>
-          <w:lang w:val="en-GB" w:eastAsia="en-DK"/>
-        </w:rPr>
-        <w:t>maller improvements</w:t>
+        <w:t>Smaller improvements</w:t>
       </w:r>
       <w:r>
         <w:rPr>
@@ -3577,6 +3820,7 @@
         <w:t xml:space="preserve"> in the custom dimension </w:t>
       </w:r>
       <w:proofErr w:type="spellStart"/>
+      <w:proofErr w:type="gramStart"/>
       <w:r>
         <w:rPr>
           <w:rFonts w:ascii="Segoe UI" w:hAnsi="Segoe UI" w:cs="Segoe UI"/>
@@ -3587,6 +3831,7 @@
         <w:t>alEnglishLanguageDiagnosticsMessage</w:t>
       </w:r>
       <w:proofErr w:type="spellEnd"/>
+      <w:proofErr w:type="gramEnd"/>
     </w:p>
     <w:p>
       <w:pPr>
@@ -3642,6 +3887,7 @@
         <w:t xml:space="preserve"> in the custom dimension </w:t>
       </w:r>
       <w:proofErr w:type="spellStart"/>
+      <w:proofErr w:type="gramStart"/>
       <w:r>
         <w:rPr>
           <w:rFonts w:ascii="Segoe UI" w:hAnsi="Segoe UI" w:cs="Segoe UI"/>
@@ -3652,6 +3898,7 @@
         <w:t>requestQueueTime</w:t>
       </w:r>
       <w:proofErr w:type="spellEnd"/>
+      <w:proofErr w:type="gramEnd"/>
     </w:p>
     <w:p>
       <w:pPr>
@@ -3684,7 +3931,21 @@
         <w:rPr>
           <w:lang w:val="en-GB" w:eastAsia="en-DK"/>
         </w:rPr>
-        <w:t>to help troubleshoot 400 return code signal.</w:t>
+        <w:t xml:space="preserve">to help troubleshoot 400 return code </w:t>
+      </w:r>
+      <w:proofErr w:type="gramStart"/>
+      <w:r>
+        <w:rPr>
+          <w:lang w:val="en-GB" w:eastAsia="en-DK"/>
+        </w:rPr>
+        <w:t>signal</w:t>
+      </w:r>
+      <w:proofErr w:type="gramEnd"/>
+      <w:r>
+        <w:rPr>
+          <w:lang w:val="en-GB" w:eastAsia="en-DK"/>
+        </w:rPr>
+        <w:t>.</w:t>
       </w:r>
     </w:p>
     <w:p>
@@ -3773,6 +4034,7 @@
         <w:t xml:space="preserve"> and </w:t>
       </w:r>
       <w:proofErr w:type="spellStart"/>
+      <w:proofErr w:type="gramStart"/>
       <w:r>
         <w:rPr>
           <w:rFonts w:ascii="Segoe UI" w:hAnsi="Segoe UI" w:cs="Segoe UI"/>
@@ -3783,6 +4045,7 @@
         <w:t>sqlStatements</w:t>
       </w:r>
       <w:proofErr w:type="spellEnd"/>
+      <w:proofErr w:type="gramEnd"/>
       <w:r>
         <w:rPr>
           <w:rFonts w:ascii="Segoe UI" w:hAnsi="Segoe UI" w:cs="Segoe UI"/>
@@ -3932,6 +4195,7 @@
         <w:t xml:space="preserve"> and </w:t>
       </w:r>
       <w:proofErr w:type="spellStart"/>
+      <w:proofErr w:type="gramStart"/>
       <w:r>
         <w:rPr>
           <w:rFonts w:ascii="Segoe UI" w:hAnsi="Segoe UI" w:cs="Segoe UI"/>
@@ -3943,6 +4207,7 @@
       </w:r>
       <w:bookmarkEnd w:id="1"/>
       <w:proofErr w:type="spellEnd"/>
+      <w:proofErr w:type="gramEnd"/>
     </w:p>
     <w:p>
       <w:r>
@@ -4051,1205 +4316,1191 @@
           <w:bCs/>
           <w:lang w:val="en-GB" w:eastAsia="en-DK"/>
         </w:rPr>
-        <w:t>C</w:t>
-      </w:r>
-      <w:r>
+        <w:t>Change of the timeout values for scheduled tasks</w:t>
+      </w:r>
+    </w:p>
+    <w:p>
+      <w:pPr>
+        <w:rPr>
+          <w:lang w:val="en-GB" w:eastAsia="en-DK"/>
+        </w:rPr>
+      </w:pPr>
+      <w:r>
+        <w:rPr>
+          <w:lang w:val="en-GB" w:eastAsia="en-DK"/>
+        </w:rPr>
+        <w:t xml:space="preserve">In version 22.0, the Business Central server will change the timeout values for scheduled tasks in case they are created with a value higher than the maximum value defined on the server. If this happens, you will </w:t>
+      </w:r>
+      <w:proofErr w:type="gramStart"/>
+      <w:r>
+        <w:rPr>
+          <w:lang w:val="en-GB" w:eastAsia="en-DK"/>
+        </w:rPr>
+        <w:t>get also</w:t>
+      </w:r>
+      <w:proofErr w:type="gramEnd"/>
+      <w:r>
+        <w:rPr>
+          <w:lang w:val="en-GB" w:eastAsia="en-DK"/>
+        </w:rPr>
+        <w:t xml:space="preserve"> telemetry on it:</w:t>
+      </w:r>
+    </w:p>
+    <w:p>
+      <w:pPr>
+        <w:shd w:val="clear" w:color="auto" w:fill="1E1E1E"/>
+        <w:spacing w:after="0" w:line="285" w:lineRule="atLeast"/>
+        <w:rPr>
+          <w:rFonts w:ascii="Consolas" w:eastAsia="Times New Roman" w:hAnsi="Consolas" w:cs="Times New Roman"/>
+          <w:color w:val="D4D4D4"/>
+          <w:sz w:val="21"/>
+          <w:szCs w:val="21"/>
+          <w:lang w:eastAsia="en-DK"/>
+        </w:rPr>
+      </w:pPr>
+      <w:r>
+        <w:rPr>
+          <w:rFonts w:ascii="Consolas" w:eastAsia="Times New Roman" w:hAnsi="Consolas" w:cs="Times New Roman"/>
+          <w:color w:val="6A9955"/>
+          <w:sz w:val="21"/>
+          <w:szCs w:val="21"/>
+          <w:lang w:eastAsia="en-DK"/>
+        </w:rPr>
+        <w:t>// Task timeout changed because it was exceeding the max timeout value</w:t>
+      </w:r>
+    </w:p>
+    <w:p>
+      <w:pPr>
+        <w:shd w:val="clear" w:color="auto" w:fill="1E1E1E"/>
+        <w:spacing w:after="0" w:line="285" w:lineRule="atLeast"/>
+        <w:rPr>
+          <w:rFonts w:ascii="Consolas" w:eastAsia="Times New Roman" w:hAnsi="Consolas" w:cs="Times New Roman"/>
+          <w:color w:val="D4D4D4"/>
+          <w:sz w:val="21"/>
+          <w:szCs w:val="21"/>
+          <w:lang w:eastAsia="en-DK"/>
+        </w:rPr>
+      </w:pPr>
+      <w:r>
+        <w:rPr>
+          <w:rFonts w:ascii="Consolas" w:eastAsia="Times New Roman" w:hAnsi="Consolas" w:cs="Times New Roman"/>
+          <w:color w:val="6A9955"/>
+          <w:sz w:val="21"/>
+          <w:szCs w:val="21"/>
+          <w:lang w:eastAsia="en-DK"/>
+        </w:rPr>
+        <w:t>// Signal introduced in 22.0</w:t>
+      </w:r>
+    </w:p>
+    <w:p>
+      <w:pPr>
+        <w:shd w:val="clear" w:color="auto" w:fill="1E1E1E"/>
+        <w:spacing w:after="0" w:line="285" w:lineRule="atLeast"/>
+        <w:rPr>
+          <w:rFonts w:ascii="Consolas" w:eastAsia="Times New Roman" w:hAnsi="Consolas" w:cs="Times New Roman"/>
+          <w:color w:val="D4D4D4"/>
+          <w:sz w:val="21"/>
+          <w:szCs w:val="21"/>
+          <w:lang w:eastAsia="en-DK"/>
+        </w:rPr>
+      </w:pPr>
+      <w:r>
+        <w:rPr>
+          <w:rFonts w:ascii="Consolas" w:eastAsia="Times New Roman" w:hAnsi="Consolas" w:cs="Times New Roman"/>
+          <w:color w:val="D4D4D4"/>
+          <w:sz w:val="21"/>
+          <w:szCs w:val="21"/>
+          <w:lang w:eastAsia="en-DK"/>
+        </w:rPr>
+        <w:t>traces</w:t>
+      </w:r>
+    </w:p>
+    <w:p>
+      <w:pPr>
+        <w:shd w:val="clear" w:color="auto" w:fill="1E1E1E"/>
+        <w:spacing w:after="0" w:line="285" w:lineRule="atLeast"/>
+        <w:rPr>
+          <w:rFonts w:ascii="Consolas" w:eastAsia="Times New Roman" w:hAnsi="Consolas" w:cs="Times New Roman"/>
+          <w:color w:val="D4D4D4"/>
+          <w:sz w:val="21"/>
+          <w:szCs w:val="21"/>
+          <w:lang w:eastAsia="en-DK"/>
+        </w:rPr>
+      </w:pPr>
+      <w:r>
+        <w:rPr>
+          <w:rFonts w:ascii="Consolas" w:eastAsia="Times New Roman" w:hAnsi="Consolas" w:cs="Times New Roman"/>
+          <w:color w:val="D4D4D4"/>
+          <w:sz w:val="21"/>
+          <w:szCs w:val="21"/>
+          <w:lang w:eastAsia="en-DK"/>
+        </w:rPr>
+        <w:t xml:space="preserve">| </w:t>
+      </w:r>
+      <w:r>
+        <w:rPr>
+          <w:rFonts w:ascii="Consolas" w:eastAsia="Times New Roman" w:hAnsi="Consolas" w:cs="Times New Roman"/>
+          <w:color w:val="569CD6"/>
+          <w:sz w:val="21"/>
+          <w:szCs w:val="21"/>
+          <w:lang w:eastAsia="en-DK"/>
+        </w:rPr>
+        <w:t>where</w:t>
+      </w:r>
+      <w:r>
+        <w:rPr>
+          <w:rFonts w:ascii="Consolas" w:eastAsia="Times New Roman" w:hAnsi="Consolas" w:cs="Times New Roman"/>
+          <w:color w:val="D4D4D4"/>
+          <w:sz w:val="21"/>
+          <w:szCs w:val="21"/>
+          <w:lang w:eastAsia="en-DK"/>
+        </w:rPr>
+        <w:t xml:space="preserve"> timestamp &gt; </w:t>
+      </w:r>
+      <w:r>
+        <w:rPr>
+          <w:rFonts w:ascii="Consolas" w:eastAsia="Times New Roman" w:hAnsi="Consolas" w:cs="Times New Roman"/>
+          <w:color w:val="DCDCAA"/>
+          <w:sz w:val="21"/>
+          <w:szCs w:val="21"/>
+          <w:lang w:eastAsia="en-DK"/>
+        </w:rPr>
+        <w:t>ago</w:t>
+      </w:r>
+      <w:r>
+        <w:rPr>
+          <w:rFonts w:ascii="Consolas" w:eastAsia="Times New Roman" w:hAnsi="Consolas" w:cs="Times New Roman"/>
+          <w:color w:val="D4D4D4"/>
+          <w:sz w:val="21"/>
+          <w:szCs w:val="21"/>
+          <w:lang w:eastAsia="en-DK"/>
+        </w:rPr>
+        <w:t>(</w:t>
+      </w:r>
+      <w:r>
+        <w:rPr>
+          <w:rFonts w:ascii="Consolas" w:eastAsia="Times New Roman" w:hAnsi="Consolas" w:cs="Times New Roman"/>
+          <w:color w:val="B5CEA8"/>
+          <w:sz w:val="21"/>
+          <w:szCs w:val="21"/>
+          <w:lang w:eastAsia="en-DK"/>
+        </w:rPr>
+        <w:t>60d</w:t>
+      </w:r>
+      <w:r>
+        <w:rPr>
+          <w:rFonts w:ascii="Consolas" w:eastAsia="Times New Roman" w:hAnsi="Consolas" w:cs="Times New Roman"/>
+          <w:color w:val="D4D4D4"/>
+          <w:sz w:val="21"/>
+          <w:szCs w:val="21"/>
+          <w:lang w:eastAsia="en-DK"/>
+        </w:rPr>
+        <w:t xml:space="preserve">) </w:t>
+      </w:r>
+      <w:r>
+        <w:rPr>
+          <w:rFonts w:ascii="Consolas" w:eastAsia="Times New Roman" w:hAnsi="Consolas" w:cs="Times New Roman"/>
+          <w:color w:val="6A9955"/>
+          <w:sz w:val="21"/>
+          <w:szCs w:val="21"/>
+          <w:lang w:eastAsia="en-DK"/>
+        </w:rPr>
+        <w:t xml:space="preserve">// adjust as </w:t>
+      </w:r>
+      <w:proofErr w:type="gramStart"/>
+      <w:r>
+        <w:rPr>
+          <w:rFonts w:ascii="Consolas" w:eastAsia="Times New Roman" w:hAnsi="Consolas" w:cs="Times New Roman"/>
+          <w:color w:val="6A9955"/>
+          <w:sz w:val="21"/>
+          <w:szCs w:val="21"/>
+          <w:lang w:eastAsia="en-DK"/>
+        </w:rPr>
+        <w:t>needed</w:t>
+      </w:r>
+      <w:proofErr w:type="gramEnd"/>
+    </w:p>
+    <w:p>
+      <w:pPr>
+        <w:shd w:val="clear" w:color="auto" w:fill="1E1E1E"/>
+        <w:spacing w:after="0" w:line="285" w:lineRule="atLeast"/>
+        <w:rPr>
+          <w:rFonts w:ascii="Consolas" w:eastAsia="Times New Roman" w:hAnsi="Consolas" w:cs="Times New Roman"/>
+          <w:color w:val="D4D4D4"/>
+          <w:sz w:val="21"/>
+          <w:szCs w:val="21"/>
+          <w:lang w:eastAsia="en-DK"/>
+        </w:rPr>
+      </w:pPr>
+      <w:r>
+        <w:rPr>
+          <w:rFonts w:ascii="Consolas" w:eastAsia="Times New Roman" w:hAnsi="Consolas" w:cs="Times New Roman"/>
+          <w:color w:val="D4D4D4"/>
+          <w:sz w:val="21"/>
+          <w:szCs w:val="21"/>
+          <w:lang w:eastAsia="en-DK"/>
+        </w:rPr>
+        <w:t xml:space="preserve">| </w:t>
+      </w:r>
+      <w:r>
+        <w:rPr>
+          <w:rFonts w:ascii="Consolas" w:eastAsia="Times New Roman" w:hAnsi="Consolas" w:cs="Times New Roman"/>
+          <w:color w:val="569CD6"/>
+          <w:sz w:val="21"/>
+          <w:szCs w:val="21"/>
+          <w:lang w:eastAsia="en-DK"/>
+        </w:rPr>
+        <w:t>where</w:t>
+      </w:r>
+      <w:r>
+        <w:rPr>
+          <w:rFonts w:ascii="Consolas" w:eastAsia="Times New Roman" w:hAnsi="Consolas" w:cs="Times New Roman"/>
+          <w:color w:val="D4D4D4"/>
+          <w:sz w:val="21"/>
+          <w:szCs w:val="21"/>
+          <w:lang w:eastAsia="en-DK"/>
+        </w:rPr>
+        <w:t xml:space="preserve"> </w:t>
+      </w:r>
+      <w:proofErr w:type="spellStart"/>
+      <w:r>
+        <w:rPr>
+          <w:rFonts w:ascii="Consolas" w:eastAsia="Times New Roman" w:hAnsi="Consolas" w:cs="Times New Roman"/>
+          <w:color w:val="D4D4D4"/>
+          <w:sz w:val="21"/>
+          <w:szCs w:val="21"/>
+          <w:lang w:eastAsia="en-DK"/>
+        </w:rPr>
+        <w:t>customDimensions</w:t>
+      </w:r>
+      <w:proofErr w:type="spellEnd"/>
+      <w:r>
+        <w:rPr>
+          <w:rFonts w:ascii="Consolas" w:eastAsia="Times New Roman" w:hAnsi="Consolas" w:cs="Times New Roman"/>
+          <w:color w:val="D4D4D4"/>
+          <w:sz w:val="21"/>
+          <w:szCs w:val="21"/>
+          <w:lang w:eastAsia="en-DK"/>
+        </w:rPr>
+        <w:t xml:space="preserve"> </w:t>
+      </w:r>
+      <w:r>
+        <w:rPr>
+          <w:rFonts w:ascii="Consolas" w:eastAsia="Times New Roman" w:hAnsi="Consolas" w:cs="Times New Roman"/>
+          <w:color w:val="C586C0"/>
+          <w:sz w:val="21"/>
+          <w:szCs w:val="21"/>
+          <w:lang w:eastAsia="en-DK"/>
+        </w:rPr>
+        <w:t>has</w:t>
+      </w:r>
+      <w:r>
+        <w:rPr>
+          <w:rFonts w:ascii="Consolas" w:eastAsia="Times New Roman" w:hAnsi="Consolas" w:cs="Times New Roman"/>
+          <w:color w:val="D4D4D4"/>
+          <w:sz w:val="21"/>
+          <w:szCs w:val="21"/>
+          <w:lang w:eastAsia="en-DK"/>
+        </w:rPr>
+        <w:t xml:space="preserve"> </w:t>
+      </w:r>
+      <w:r>
+        <w:rPr>
+          <w:rFonts w:ascii="Consolas" w:eastAsia="Times New Roman" w:hAnsi="Consolas" w:cs="Times New Roman"/>
+          <w:color w:val="CE9178"/>
+          <w:sz w:val="21"/>
+          <w:szCs w:val="21"/>
+          <w:lang w:eastAsia="en-DK"/>
+        </w:rPr>
+        <w:t>'LC0057'</w:t>
+      </w:r>
+      <w:r>
+        <w:rPr>
+          <w:rFonts w:ascii="Consolas" w:eastAsia="Times New Roman" w:hAnsi="Consolas" w:cs="Times New Roman"/>
+          <w:color w:val="D4D4D4"/>
+          <w:sz w:val="21"/>
+          <w:szCs w:val="21"/>
+          <w:lang w:eastAsia="en-DK"/>
+        </w:rPr>
+        <w:t xml:space="preserve"> </w:t>
+      </w:r>
+      <w:r>
+        <w:rPr>
+          <w:rFonts w:ascii="Consolas" w:eastAsia="Times New Roman" w:hAnsi="Consolas" w:cs="Times New Roman"/>
+          <w:color w:val="6A9955"/>
+          <w:sz w:val="21"/>
+          <w:szCs w:val="21"/>
+          <w:lang w:eastAsia="en-DK"/>
+        </w:rPr>
+        <w:t xml:space="preserve">// for </w:t>
+      </w:r>
+      <w:proofErr w:type="gramStart"/>
+      <w:r>
+        <w:rPr>
+          <w:rFonts w:ascii="Consolas" w:eastAsia="Times New Roman" w:hAnsi="Consolas" w:cs="Times New Roman"/>
+          <w:color w:val="6A9955"/>
+          <w:sz w:val="21"/>
+          <w:szCs w:val="21"/>
+          <w:lang w:eastAsia="en-DK"/>
+        </w:rPr>
+        <w:t>performance</w:t>
+      </w:r>
+      <w:proofErr w:type="gramEnd"/>
+      <w:r>
+        <w:rPr>
+          <w:rFonts w:ascii="Consolas" w:eastAsia="Times New Roman" w:hAnsi="Consolas" w:cs="Times New Roman"/>
+          <w:color w:val="6A9955"/>
+          <w:sz w:val="21"/>
+          <w:szCs w:val="21"/>
+          <w:lang w:eastAsia="en-DK"/>
+        </w:rPr>
+        <w:t xml:space="preserve"> </w:t>
+      </w:r>
+    </w:p>
+    <w:p>
+      <w:pPr>
+        <w:shd w:val="clear" w:color="auto" w:fill="1E1E1E"/>
+        <w:spacing w:after="0" w:line="285" w:lineRule="atLeast"/>
+        <w:rPr>
+          <w:rFonts w:ascii="Consolas" w:eastAsia="Times New Roman" w:hAnsi="Consolas" w:cs="Times New Roman"/>
+          <w:color w:val="D4D4D4"/>
+          <w:sz w:val="21"/>
+          <w:szCs w:val="21"/>
+          <w:lang w:eastAsia="en-DK"/>
+        </w:rPr>
+      </w:pPr>
+      <w:r>
+        <w:rPr>
+          <w:rFonts w:ascii="Consolas" w:eastAsia="Times New Roman" w:hAnsi="Consolas" w:cs="Times New Roman"/>
+          <w:color w:val="D4D4D4"/>
+          <w:sz w:val="21"/>
+          <w:szCs w:val="21"/>
+          <w:lang w:eastAsia="en-DK"/>
+        </w:rPr>
+        <w:t xml:space="preserve">| </w:t>
+      </w:r>
+      <w:r>
+        <w:rPr>
+          <w:rFonts w:ascii="Consolas" w:eastAsia="Times New Roman" w:hAnsi="Consolas" w:cs="Times New Roman"/>
+          <w:color w:val="569CD6"/>
+          <w:sz w:val="21"/>
+          <w:szCs w:val="21"/>
+          <w:lang w:eastAsia="en-DK"/>
+        </w:rPr>
+        <w:t>where</w:t>
+      </w:r>
+      <w:r>
+        <w:rPr>
+          <w:rFonts w:ascii="Consolas" w:eastAsia="Times New Roman" w:hAnsi="Consolas" w:cs="Times New Roman"/>
+          <w:color w:val="D4D4D4"/>
+          <w:sz w:val="21"/>
+          <w:szCs w:val="21"/>
+          <w:lang w:eastAsia="en-DK"/>
+        </w:rPr>
+        <w:t xml:space="preserve"> </w:t>
+      </w:r>
+      <w:proofErr w:type="spellStart"/>
+      <w:r>
+        <w:rPr>
+          <w:rFonts w:ascii="Consolas" w:eastAsia="Times New Roman" w:hAnsi="Consolas" w:cs="Times New Roman"/>
+          <w:color w:val="D4D4D4"/>
+          <w:sz w:val="21"/>
+          <w:szCs w:val="21"/>
+          <w:lang w:eastAsia="en-DK"/>
+        </w:rPr>
+        <w:t>customDimensions.eventId</w:t>
+      </w:r>
+      <w:proofErr w:type="spellEnd"/>
+      <w:r>
+        <w:rPr>
+          <w:rFonts w:ascii="Consolas" w:eastAsia="Times New Roman" w:hAnsi="Consolas" w:cs="Times New Roman"/>
+          <w:color w:val="D4D4D4"/>
+          <w:sz w:val="21"/>
+          <w:szCs w:val="21"/>
+          <w:lang w:eastAsia="en-DK"/>
+        </w:rPr>
+        <w:t xml:space="preserve"> == </w:t>
+      </w:r>
+      <w:r>
+        <w:rPr>
+          <w:rFonts w:ascii="Consolas" w:eastAsia="Times New Roman" w:hAnsi="Consolas" w:cs="Times New Roman"/>
+          <w:color w:val="CE9178"/>
+          <w:sz w:val="21"/>
+          <w:szCs w:val="21"/>
+          <w:lang w:eastAsia="en-DK"/>
+        </w:rPr>
+        <w:t>'LC0057'</w:t>
+      </w:r>
+    </w:p>
+    <w:p>
+      <w:pPr>
+        <w:shd w:val="clear" w:color="auto" w:fill="1E1E1E"/>
+        <w:spacing w:after="0" w:line="285" w:lineRule="atLeast"/>
+        <w:rPr>
+          <w:rFonts w:ascii="Consolas" w:eastAsia="Times New Roman" w:hAnsi="Consolas" w:cs="Times New Roman"/>
+          <w:color w:val="D4D4D4"/>
+          <w:sz w:val="21"/>
+          <w:szCs w:val="21"/>
+          <w:lang w:eastAsia="en-DK"/>
+        </w:rPr>
+      </w:pPr>
+      <w:r>
+        <w:rPr>
+          <w:rFonts w:ascii="Consolas" w:eastAsia="Times New Roman" w:hAnsi="Consolas" w:cs="Times New Roman"/>
+          <w:color w:val="D4D4D4"/>
+          <w:sz w:val="21"/>
+          <w:szCs w:val="21"/>
+          <w:lang w:eastAsia="en-DK"/>
+        </w:rPr>
+        <w:t xml:space="preserve">| </w:t>
+      </w:r>
+      <w:r>
+        <w:rPr>
+          <w:rFonts w:ascii="Consolas" w:eastAsia="Times New Roman" w:hAnsi="Consolas" w:cs="Times New Roman"/>
+          <w:color w:val="569CD6"/>
+          <w:sz w:val="21"/>
+          <w:szCs w:val="21"/>
+          <w:lang w:eastAsia="en-DK"/>
+        </w:rPr>
+        <w:t>project</w:t>
+      </w:r>
+      <w:r>
+        <w:rPr>
+          <w:rFonts w:ascii="Consolas" w:eastAsia="Times New Roman" w:hAnsi="Consolas" w:cs="Times New Roman"/>
+          <w:color w:val="D4D4D4"/>
+          <w:sz w:val="21"/>
+          <w:szCs w:val="21"/>
+          <w:lang w:eastAsia="en-DK"/>
+        </w:rPr>
+        <w:t xml:space="preserve"> timestamp</w:t>
+      </w:r>
+    </w:p>
+    <w:p>
+      <w:pPr>
+        <w:shd w:val="clear" w:color="auto" w:fill="1E1E1E"/>
+        <w:spacing w:after="0" w:line="285" w:lineRule="atLeast"/>
+        <w:rPr>
+          <w:rFonts w:ascii="Consolas" w:eastAsia="Times New Roman" w:hAnsi="Consolas" w:cs="Times New Roman"/>
+          <w:color w:val="D4D4D4"/>
+          <w:sz w:val="21"/>
+          <w:szCs w:val="21"/>
+          <w:lang w:eastAsia="en-DK"/>
+        </w:rPr>
+      </w:pPr>
+      <w:r>
+        <w:rPr>
+          <w:rFonts w:ascii="Consolas" w:eastAsia="Times New Roman" w:hAnsi="Consolas" w:cs="Times New Roman"/>
+          <w:color w:val="D4D4D4"/>
+          <w:sz w:val="21"/>
+          <w:szCs w:val="21"/>
+          <w:lang w:eastAsia="en-DK"/>
+        </w:rPr>
+        <w:t xml:space="preserve">, </w:t>
+      </w:r>
+      <w:proofErr w:type="spellStart"/>
+      <w:r>
+        <w:rPr>
+          <w:rFonts w:ascii="Consolas" w:eastAsia="Times New Roman" w:hAnsi="Consolas" w:cs="Times New Roman"/>
+          <w:color w:val="D4D4D4"/>
+          <w:sz w:val="21"/>
+          <w:szCs w:val="21"/>
+          <w:lang w:eastAsia="en-DK"/>
+        </w:rPr>
+        <w:t>aadTenantId</w:t>
+      </w:r>
+      <w:proofErr w:type="spellEnd"/>
+      <w:r>
+        <w:rPr>
+          <w:rFonts w:ascii="Consolas" w:eastAsia="Times New Roman" w:hAnsi="Consolas" w:cs="Times New Roman"/>
+          <w:color w:val="D4D4D4"/>
+          <w:sz w:val="21"/>
+          <w:szCs w:val="21"/>
+          <w:lang w:eastAsia="en-DK"/>
+        </w:rPr>
+        <w:t xml:space="preserve"> = </w:t>
+      </w:r>
+      <w:proofErr w:type="spellStart"/>
+      <w:r>
+        <w:rPr>
+          <w:rFonts w:ascii="Consolas" w:eastAsia="Times New Roman" w:hAnsi="Consolas" w:cs="Times New Roman"/>
+          <w:color w:val="D4D4D4"/>
+          <w:sz w:val="21"/>
+          <w:szCs w:val="21"/>
+          <w:lang w:eastAsia="en-DK"/>
+        </w:rPr>
+        <w:t>customDimensions.aadTenantId</w:t>
+      </w:r>
+      <w:proofErr w:type="spellEnd"/>
+    </w:p>
+    <w:p>
+      <w:pPr>
+        <w:shd w:val="clear" w:color="auto" w:fill="1E1E1E"/>
+        <w:spacing w:after="0" w:line="285" w:lineRule="atLeast"/>
+        <w:rPr>
+          <w:rFonts w:ascii="Consolas" w:eastAsia="Times New Roman" w:hAnsi="Consolas" w:cs="Times New Roman"/>
+          <w:color w:val="D4D4D4"/>
+          <w:sz w:val="21"/>
+          <w:szCs w:val="21"/>
+          <w:lang w:eastAsia="en-DK"/>
+        </w:rPr>
+      </w:pPr>
+      <w:r>
+        <w:rPr>
+          <w:rFonts w:ascii="Consolas" w:eastAsia="Times New Roman" w:hAnsi="Consolas" w:cs="Times New Roman"/>
+          <w:color w:val="D4D4D4"/>
+          <w:sz w:val="21"/>
+          <w:szCs w:val="21"/>
+          <w:lang w:eastAsia="en-DK"/>
+        </w:rPr>
+        <w:t xml:space="preserve">, </w:t>
+      </w:r>
+      <w:proofErr w:type="spellStart"/>
+      <w:r>
+        <w:rPr>
+          <w:rFonts w:ascii="Consolas" w:eastAsia="Times New Roman" w:hAnsi="Consolas" w:cs="Times New Roman"/>
+          <w:color w:val="D4D4D4"/>
+          <w:sz w:val="21"/>
+          <w:szCs w:val="21"/>
+          <w:lang w:eastAsia="en-DK"/>
+        </w:rPr>
+        <w:t>codeunitObjectId</w:t>
+      </w:r>
+      <w:proofErr w:type="spellEnd"/>
+      <w:r>
+        <w:rPr>
+          <w:rFonts w:ascii="Consolas" w:eastAsia="Times New Roman" w:hAnsi="Consolas" w:cs="Times New Roman"/>
+          <w:color w:val="D4D4D4"/>
+          <w:sz w:val="21"/>
+          <w:szCs w:val="21"/>
+          <w:lang w:eastAsia="en-DK"/>
+        </w:rPr>
+        <w:t xml:space="preserve"> = </w:t>
+      </w:r>
+      <w:proofErr w:type="spellStart"/>
+      <w:r>
+        <w:rPr>
+          <w:rFonts w:ascii="Consolas" w:eastAsia="Times New Roman" w:hAnsi="Consolas" w:cs="Times New Roman"/>
+          <w:color w:val="D4D4D4"/>
+          <w:sz w:val="21"/>
+          <w:szCs w:val="21"/>
+          <w:lang w:eastAsia="en-DK"/>
+        </w:rPr>
+        <w:t>customDimensions.codeunitObjectId</w:t>
+      </w:r>
+      <w:proofErr w:type="spellEnd"/>
+    </w:p>
+    <w:p>
+      <w:pPr>
+        <w:shd w:val="clear" w:color="auto" w:fill="1E1E1E"/>
+        <w:spacing w:after="0" w:line="285" w:lineRule="atLeast"/>
+        <w:rPr>
+          <w:rFonts w:ascii="Consolas" w:eastAsia="Times New Roman" w:hAnsi="Consolas" w:cs="Times New Roman"/>
+          <w:color w:val="D4D4D4"/>
+          <w:sz w:val="21"/>
+          <w:szCs w:val="21"/>
+          <w:lang w:eastAsia="en-DK"/>
+        </w:rPr>
+      </w:pPr>
+      <w:r>
+        <w:rPr>
+          <w:rFonts w:ascii="Consolas" w:eastAsia="Times New Roman" w:hAnsi="Consolas" w:cs="Times New Roman"/>
+          <w:color w:val="D4D4D4"/>
+          <w:sz w:val="21"/>
+          <w:szCs w:val="21"/>
+          <w:lang w:eastAsia="en-DK"/>
+        </w:rPr>
+        <w:lastRenderedPageBreak/>
+        <w:t xml:space="preserve">, </w:t>
+      </w:r>
+      <w:proofErr w:type="spellStart"/>
+      <w:r>
+        <w:rPr>
+          <w:rFonts w:ascii="Consolas" w:eastAsia="Times New Roman" w:hAnsi="Consolas" w:cs="Times New Roman"/>
+          <w:color w:val="D4D4D4"/>
+          <w:sz w:val="21"/>
+          <w:szCs w:val="21"/>
+          <w:lang w:eastAsia="en-DK"/>
+        </w:rPr>
+        <w:t>companyName</w:t>
+      </w:r>
+      <w:proofErr w:type="spellEnd"/>
+      <w:r>
+        <w:rPr>
+          <w:rFonts w:ascii="Consolas" w:eastAsia="Times New Roman" w:hAnsi="Consolas" w:cs="Times New Roman"/>
+          <w:color w:val="D4D4D4"/>
+          <w:sz w:val="21"/>
+          <w:szCs w:val="21"/>
+          <w:lang w:eastAsia="en-DK"/>
+        </w:rPr>
+        <w:t xml:space="preserve"> = </w:t>
+      </w:r>
+      <w:proofErr w:type="spellStart"/>
+      <w:r>
+        <w:rPr>
+          <w:rFonts w:ascii="Consolas" w:eastAsia="Times New Roman" w:hAnsi="Consolas" w:cs="Times New Roman"/>
+          <w:color w:val="D4D4D4"/>
+          <w:sz w:val="21"/>
+          <w:szCs w:val="21"/>
+          <w:lang w:eastAsia="en-DK"/>
+        </w:rPr>
+        <w:t>customDimensions.companyName</w:t>
+      </w:r>
+      <w:proofErr w:type="spellEnd"/>
+    </w:p>
+    <w:p>
+      <w:pPr>
+        <w:shd w:val="clear" w:color="auto" w:fill="1E1E1E"/>
+        <w:spacing w:after="0" w:line="285" w:lineRule="atLeast"/>
+        <w:rPr>
+          <w:rFonts w:ascii="Consolas" w:eastAsia="Times New Roman" w:hAnsi="Consolas" w:cs="Times New Roman"/>
+          <w:color w:val="D4D4D4"/>
+          <w:sz w:val="21"/>
+          <w:szCs w:val="21"/>
+          <w:lang w:eastAsia="en-DK"/>
+        </w:rPr>
+      </w:pPr>
+      <w:r>
+        <w:rPr>
+          <w:rFonts w:ascii="Consolas" w:eastAsia="Times New Roman" w:hAnsi="Consolas" w:cs="Times New Roman"/>
+          <w:color w:val="D4D4D4"/>
+          <w:sz w:val="21"/>
+          <w:szCs w:val="21"/>
+          <w:lang w:eastAsia="en-DK"/>
+        </w:rPr>
+        <w:t xml:space="preserve">, </w:t>
+      </w:r>
+      <w:proofErr w:type="spellStart"/>
+      <w:r>
+        <w:rPr>
+          <w:rFonts w:ascii="Consolas" w:eastAsia="Times New Roman" w:hAnsi="Consolas" w:cs="Times New Roman"/>
+          <w:color w:val="D4D4D4"/>
+          <w:sz w:val="21"/>
+          <w:szCs w:val="21"/>
+          <w:lang w:eastAsia="en-DK"/>
+        </w:rPr>
+        <w:t>environmentName</w:t>
+      </w:r>
+      <w:proofErr w:type="spellEnd"/>
+      <w:r>
+        <w:rPr>
+          <w:rFonts w:ascii="Consolas" w:eastAsia="Times New Roman" w:hAnsi="Consolas" w:cs="Times New Roman"/>
+          <w:color w:val="D4D4D4"/>
+          <w:sz w:val="21"/>
+          <w:szCs w:val="21"/>
+          <w:lang w:eastAsia="en-DK"/>
+        </w:rPr>
+        <w:t xml:space="preserve"> = </w:t>
+      </w:r>
+      <w:proofErr w:type="spellStart"/>
+      <w:r>
+        <w:rPr>
+          <w:rFonts w:ascii="Consolas" w:eastAsia="Times New Roman" w:hAnsi="Consolas" w:cs="Times New Roman"/>
+          <w:color w:val="D4D4D4"/>
+          <w:sz w:val="21"/>
+          <w:szCs w:val="21"/>
+          <w:lang w:eastAsia="en-DK"/>
+        </w:rPr>
+        <w:t>customDimensions.environmentName</w:t>
+      </w:r>
+      <w:proofErr w:type="spellEnd"/>
+    </w:p>
+    <w:p>
+      <w:pPr>
+        <w:shd w:val="clear" w:color="auto" w:fill="1E1E1E"/>
+        <w:spacing w:after="0" w:line="285" w:lineRule="atLeast"/>
+        <w:rPr>
+          <w:rFonts w:ascii="Consolas" w:eastAsia="Times New Roman" w:hAnsi="Consolas" w:cs="Times New Roman"/>
+          <w:color w:val="D4D4D4"/>
+          <w:sz w:val="21"/>
+          <w:szCs w:val="21"/>
+          <w:lang w:eastAsia="en-DK"/>
+        </w:rPr>
+      </w:pPr>
+      <w:r>
+        <w:rPr>
+          <w:rFonts w:ascii="Consolas" w:eastAsia="Times New Roman" w:hAnsi="Consolas" w:cs="Times New Roman"/>
+          <w:color w:val="D4D4D4"/>
+          <w:sz w:val="21"/>
+          <w:szCs w:val="21"/>
+          <w:lang w:eastAsia="en-DK"/>
+        </w:rPr>
+        <w:t xml:space="preserve">, </w:t>
+      </w:r>
+      <w:proofErr w:type="spellStart"/>
+      <w:r>
+        <w:rPr>
+          <w:rFonts w:ascii="Consolas" w:eastAsia="Times New Roman" w:hAnsi="Consolas" w:cs="Times New Roman"/>
+          <w:color w:val="D4D4D4"/>
+          <w:sz w:val="21"/>
+          <w:szCs w:val="21"/>
+          <w:lang w:eastAsia="en-DK"/>
+        </w:rPr>
+        <w:t>environmentType</w:t>
+      </w:r>
+      <w:proofErr w:type="spellEnd"/>
+      <w:r>
+        <w:rPr>
+          <w:rFonts w:ascii="Consolas" w:eastAsia="Times New Roman" w:hAnsi="Consolas" w:cs="Times New Roman"/>
+          <w:color w:val="D4D4D4"/>
+          <w:sz w:val="21"/>
+          <w:szCs w:val="21"/>
+          <w:lang w:eastAsia="en-DK"/>
+        </w:rPr>
+        <w:t xml:space="preserve"> = </w:t>
+      </w:r>
+      <w:proofErr w:type="spellStart"/>
+      <w:r>
+        <w:rPr>
+          <w:rFonts w:ascii="Consolas" w:eastAsia="Times New Roman" w:hAnsi="Consolas" w:cs="Times New Roman"/>
+          <w:color w:val="D4D4D4"/>
+          <w:sz w:val="21"/>
+          <w:szCs w:val="21"/>
+          <w:lang w:eastAsia="en-DK"/>
+        </w:rPr>
+        <w:t>customDimensions.environmentType</w:t>
+      </w:r>
+      <w:proofErr w:type="spellEnd"/>
+    </w:p>
+    <w:p>
+      <w:pPr>
+        <w:shd w:val="clear" w:color="auto" w:fill="1E1E1E"/>
+        <w:spacing w:after="0" w:line="285" w:lineRule="atLeast"/>
+        <w:rPr>
+          <w:rFonts w:ascii="Consolas" w:eastAsia="Times New Roman" w:hAnsi="Consolas" w:cs="Times New Roman"/>
+          <w:color w:val="D4D4D4"/>
+          <w:sz w:val="21"/>
+          <w:szCs w:val="21"/>
+          <w:lang w:eastAsia="en-DK"/>
+        </w:rPr>
+      </w:pPr>
+      <w:r>
+        <w:rPr>
+          <w:rFonts w:ascii="Consolas" w:eastAsia="Times New Roman" w:hAnsi="Consolas" w:cs="Times New Roman"/>
+          <w:color w:val="D4D4D4"/>
+          <w:sz w:val="21"/>
+          <w:szCs w:val="21"/>
+          <w:lang w:eastAsia="en-DK"/>
+        </w:rPr>
+        <w:t xml:space="preserve">, </w:t>
+      </w:r>
+      <w:proofErr w:type="spellStart"/>
+      <w:r>
+        <w:rPr>
+          <w:rFonts w:ascii="Consolas" w:eastAsia="Times New Roman" w:hAnsi="Consolas" w:cs="Times New Roman"/>
+          <w:color w:val="D4D4D4"/>
+          <w:sz w:val="21"/>
+          <w:szCs w:val="21"/>
+          <w:lang w:eastAsia="en-DK"/>
+        </w:rPr>
+        <w:t>failureCodeunitObjectId</w:t>
+      </w:r>
+      <w:proofErr w:type="spellEnd"/>
+      <w:r>
+        <w:rPr>
+          <w:rFonts w:ascii="Consolas" w:eastAsia="Times New Roman" w:hAnsi="Consolas" w:cs="Times New Roman"/>
+          <w:color w:val="D4D4D4"/>
+          <w:sz w:val="21"/>
+          <w:szCs w:val="21"/>
+          <w:lang w:eastAsia="en-DK"/>
+        </w:rPr>
+        <w:t xml:space="preserve"> = </w:t>
+      </w:r>
+      <w:proofErr w:type="spellStart"/>
+      <w:r>
+        <w:rPr>
+          <w:rFonts w:ascii="Consolas" w:eastAsia="Times New Roman" w:hAnsi="Consolas" w:cs="Times New Roman"/>
+          <w:color w:val="D4D4D4"/>
+          <w:sz w:val="21"/>
+          <w:szCs w:val="21"/>
+          <w:lang w:eastAsia="en-DK"/>
+        </w:rPr>
+        <w:t>customDimensions.failureCodeunitObjectId</w:t>
+      </w:r>
+      <w:proofErr w:type="spellEnd"/>
+    </w:p>
+    <w:p>
+      <w:pPr>
+        <w:shd w:val="clear" w:color="auto" w:fill="1E1E1E"/>
+        <w:spacing w:after="0" w:line="285" w:lineRule="atLeast"/>
+        <w:rPr>
+          <w:rFonts w:ascii="Consolas" w:eastAsia="Times New Roman" w:hAnsi="Consolas" w:cs="Times New Roman"/>
+          <w:color w:val="D4D4D4"/>
+          <w:sz w:val="21"/>
+          <w:szCs w:val="21"/>
+          <w:lang w:eastAsia="en-DK"/>
+        </w:rPr>
+      </w:pPr>
+      <w:r>
+        <w:rPr>
+          <w:rFonts w:ascii="Consolas" w:eastAsia="Times New Roman" w:hAnsi="Consolas" w:cs="Times New Roman"/>
+          <w:color w:val="D4D4D4"/>
+          <w:sz w:val="21"/>
+          <w:szCs w:val="21"/>
+          <w:lang w:eastAsia="en-DK"/>
+        </w:rPr>
+        <w:t xml:space="preserve">, </w:t>
+      </w:r>
+      <w:proofErr w:type="spellStart"/>
+      <w:r>
+        <w:rPr>
+          <w:rFonts w:ascii="Consolas" w:eastAsia="Times New Roman" w:hAnsi="Consolas" w:cs="Times New Roman"/>
+          <w:color w:val="D4D4D4"/>
+          <w:sz w:val="21"/>
+          <w:szCs w:val="21"/>
+          <w:lang w:eastAsia="en-DK"/>
+        </w:rPr>
+        <w:t>formatId</w:t>
+      </w:r>
+      <w:proofErr w:type="spellEnd"/>
+      <w:r>
+        <w:rPr>
+          <w:rFonts w:ascii="Consolas" w:eastAsia="Times New Roman" w:hAnsi="Consolas" w:cs="Times New Roman"/>
+          <w:color w:val="D4D4D4"/>
+          <w:sz w:val="21"/>
+          <w:szCs w:val="21"/>
+          <w:lang w:eastAsia="en-DK"/>
+        </w:rPr>
+        <w:t xml:space="preserve"> = </w:t>
+      </w:r>
+      <w:proofErr w:type="spellStart"/>
+      <w:r>
+        <w:rPr>
+          <w:rFonts w:ascii="Consolas" w:eastAsia="Times New Roman" w:hAnsi="Consolas" w:cs="Times New Roman"/>
+          <w:color w:val="D4D4D4"/>
+          <w:sz w:val="21"/>
+          <w:szCs w:val="21"/>
+          <w:lang w:eastAsia="en-DK"/>
+        </w:rPr>
+        <w:t>customDimensions.formatId</w:t>
+      </w:r>
+      <w:proofErr w:type="spellEnd"/>
+    </w:p>
+    <w:p>
+      <w:pPr>
+        <w:shd w:val="clear" w:color="auto" w:fill="1E1E1E"/>
+        <w:spacing w:after="0" w:line="285" w:lineRule="atLeast"/>
+        <w:rPr>
+          <w:rFonts w:ascii="Consolas" w:eastAsia="Times New Roman" w:hAnsi="Consolas" w:cs="Times New Roman"/>
+          <w:color w:val="D4D4D4"/>
+          <w:sz w:val="21"/>
+          <w:szCs w:val="21"/>
+          <w:lang w:eastAsia="en-DK"/>
+        </w:rPr>
+      </w:pPr>
+      <w:r>
+        <w:rPr>
+          <w:rFonts w:ascii="Consolas" w:eastAsia="Times New Roman" w:hAnsi="Consolas" w:cs="Times New Roman"/>
+          <w:color w:val="D4D4D4"/>
+          <w:sz w:val="21"/>
+          <w:szCs w:val="21"/>
+          <w:lang w:eastAsia="en-DK"/>
+        </w:rPr>
+        <w:t xml:space="preserve">, </w:t>
+      </w:r>
+      <w:proofErr w:type="spellStart"/>
+      <w:r>
+        <w:rPr>
+          <w:rFonts w:ascii="Consolas" w:eastAsia="Times New Roman" w:hAnsi="Consolas" w:cs="Times New Roman"/>
+          <w:color w:val="D4D4D4"/>
+          <w:sz w:val="21"/>
+          <w:szCs w:val="21"/>
+          <w:lang w:eastAsia="en-DK"/>
+        </w:rPr>
+        <w:t>isReady</w:t>
+      </w:r>
+      <w:proofErr w:type="spellEnd"/>
+      <w:r>
+        <w:rPr>
+          <w:rFonts w:ascii="Consolas" w:eastAsia="Times New Roman" w:hAnsi="Consolas" w:cs="Times New Roman"/>
+          <w:color w:val="D4D4D4"/>
+          <w:sz w:val="21"/>
+          <w:szCs w:val="21"/>
+          <w:lang w:eastAsia="en-DK"/>
+        </w:rPr>
+        <w:t xml:space="preserve"> = </w:t>
+      </w:r>
+      <w:proofErr w:type="spellStart"/>
+      <w:r>
+        <w:rPr>
+          <w:rFonts w:ascii="Consolas" w:eastAsia="Times New Roman" w:hAnsi="Consolas" w:cs="Times New Roman"/>
+          <w:color w:val="D4D4D4"/>
+          <w:sz w:val="21"/>
+          <w:szCs w:val="21"/>
+          <w:lang w:eastAsia="en-DK"/>
+        </w:rPr>
+        <w:t>customDimensions.isReady</w:t>
+      </w:r>
+      <w:proofErr w:type="spellEnd"/>
+    </w:p>
+    <w:p>
+      <w:pPr>
+        <w:shd w:val="clear" w:color="auto" w:fill="1E1E1E"/>
+        <w:spacing w:after="0" w:line="285" w:lineRule="atLeast"/>
+        <w:rPr>
+          <w:rFonts w:ascii="Consolas" w:eastAsia="Times New Roman" w:hAnsi="Consolas" w:cs="Times New Roman"/>
+          <w:color w:val="D4D4D4"/>
+          <w:sz w:val="21"/>
+          <w:szCs w:val="21"/>
+          <w:lang w:eastAsia="en-DK"/>
+        </w:rPr>
+      </w:pPr>
+      <w:r>
+        <w:rPr>
+          <w:rFonts w:ascii="Consolas" w:eastAsia="Times New Roman" w:hAnsi="Consolas" w:cs="Times New Roman"/>
+          <w:color w:val="D4D4D4"/>
+          <w:sz w:val="21"/>
+          <w:szCs w:val="21"/>
+          <w:lang w:eastAsia="en-DK"/>
+        </w:rPr>
+        <w:t xml:space="preserve">, </w:t>
+      </w:r>
+      <w:proofErr w:type="spellStart"/>
+      <w:r>
+        <w:rPr>
+          <w:rFonts w:ascii="Consolas" w:eastAsia="Times New Roman" w:hAnsi="Consolas" w:cs="Times New Roman"/>
+          <w:color w:val="D4D4D4"/>
+          <w:sz w:val="21"/>
+          <w:szCs w:val="21"/>
+          <w:lang w:eastAsia="en-DK"/>
+        </w:rPr>
+        <w:t>languageId</w:t>
+      </w:r>
+      <w:proofErr w:type="spellEnd"/>
+      <w:r>
+        <w:rPr>
+          <w:rFonts w:ascii="Consolas" w:eastAsia="Times New Roman" w:hAnsi="Consolas" w:cs="Times New Roman"/>
+          <w:color w:val="D4D4D4"/>
+          <w:sz w:val="21"/>
+          <w:szCs w:val="21"/>
+          <w:lang w:eastAsia="en-DK"/>
+        </w:rPr>
+        <w:t xml:space="preserve"> = </w:t>
+      </w:r>
+      <w:proofErr w:type="spellStart"/>
+      <w:r>
+        <w:rPr>
+          <w:rFonts w:ascii="Consolas" w:eastAsia="Times New Roman" w:hAnsi="Consolas" w:cs="Times New Roman"/>
+          <w:color w:val="D4D4D4"/>
+          <w:sz w:val="21"/>
+          <w:szCs w:val="21"/>
+          <w:lang w:eastAsia="en-DK"/>
+        </w:rPr>
+        <w:t>customDimensions.languageId</w:t>
+      </w:r>
+      <w:proofErr w:type="spellEnd"/>
+    </w:p>
+    <w:p>
+      <w:pPr>
+        <w:shd w:val="clear" w:color="auto" w:fill="1E1E1E"/>
+        <w:spacing w:after="0" w:line="285" w:lineRule="atLeast"/>
+        <w:rPr>
+          <w:rFonts w:ascii="Consolas" w:eastAsia="Times New Roman" w:hAnsi="Consolas" w:cs="Times New Roman"/>
+          <w:color w:val="D4D4D4"/>
+          <w:sz w:val="21"/>
+          <w:szCs w:val="21"/>
+          <w:lang w:eastAsia="en-DK"/>
+        </w:rPr>
+      </w:pPr>
+      <w:r>
+        <w:rPr>
+          <w:rFonts w:ascii="Consolas" w:eastAsia="Times New Roman" w:hAnsi="Consolas" w:cs="Times New Roman"/>
+          <w:color w:val="D4D4D4"/>
+          <w:sz w:val="21"/>
+          <w:szCs w:val="21"/>
+          <w:lang w:eastAsia="en-DK"/>
+        </w:rPr>
+        <w:t xml:space="preserve">, </w:t>
+      </w:r>
+      <w:proofErr w:type="spellStart"/>
+      <w:r>
+        <w:rPr>
+          <w:rFonts w:ascii="Consolas" w:eastAsia="Times New Roman" w:hAnsi="Consolas" w:cs="Times New Roman"/>
+          <w:color w:val="D4D4D4"/>
+          <w:sz w:val="21"/>
+          <w:szCs w:val="21"/>
+          <w:lang w:eastAsia="en-DK"/>
+        </w:rPr>
+        <w:t>notBefore</w:t>
+      </w:r>
+      <w:proofErr w:type="spellEnd"/>
+      <w:r>
+        <w:rPr>
+          <w:rFonts w:ascii="Consolas" w:eastAsia="Times New Roman" w:hAnsi="Consolas" w:cs="Times New Roman"/>
+          <w:color w:val="D4D4D4"/>
+          <w:sz w:val="21"/>
+          <w:szCs w:val="21"/>
+          <w:lang w:eastAsia="en-DK"/>
+        </w:rPr>
+        <w:t xml:space="preserve"> = </w:t>
+      </w:r>
+      <w:proofErr w:type="spellStart"/>
+      <w:r>
+        <w:rPr>
+          <w:rFonts w:ascii="Consolas" w:eastAsia="Times New Roman" w:hAnsi="Consolas" w:cs="Times New Roman"/>
+          <w:color w:val="D4D4D4"/>
+          <w:sz w:val="21"/>
+          <w:szCs w:val="21"/>
+          <w:lang w:eastAsia="en-DK"/>
+        </w:rPr>
+        <w:t>customDimensions.notBefore</w:t>
+      </w:r>
+      <w:proofErr w:type="spellEnd"/>
+    </w:p>
+    <w:p>
+      <w:pPr>
+        <w:shd w:val="clear" w:color="auto" w:fill="1E1E1E"/>
+        <w:spacing w:after="0" w:line="285" w:lineRule="atLeast"/>
+        <w:rPr>
+          <w:rFonts w:ascii="Consolas" w:eastAsia="Times New Roman" w:hAnsi="Consolas" w:cs="Times New Roman"/>
+          <w:color w:val="D4D4D4"/>
+          <w:sz w:val="21"/>
+          <w:szCs w:val="21"/>
+          <w:lang w:eastAsia="en-DK"/>
+        </w:rPr>
+      </w:pPr>
+      <w:r>
+        <w:rPr>
+          <w:rFonts w:ascii="Consolas" w:eastAsia="Times New Roman" w:hAnsi="Consolas" w:cs="Times New Roman"/>
+          <w:color w:val="D4D4D4"/>
+          <w:sz w:val="21"/>
+          <w:szCs w:val="21"/>
+          <w:lang w:eastAsia="en-DK"/>
+        </w:rPr>
+        <w:t xml:space="preserve">, </w:t>
+      </w:r>
+      <w:proofErr w:type="spellStart"/>
+      <w:r>
+        <w:rPr>
+          <w:rFonts w:ascii="Consolas" w:eastAsia="Times New Roman" w:hAnsi="Consolas" w:cs="Times New Roman"/>
+          <w:color w:val="D4D4D4"/>
+          <w:sz w:val="21"/>
+          <w:szCs w:val="21"/>
+          <w:lang w:eastAsia="en-DK"/>
+        </w:rPr>
+        <w:t>taskId</w:t>
+      </w:r>
+      <w:proofErr w:type="spellEnd"/>
+      <w:r>
+        <w:rPr>
+          <w:rFonts w:ascii="Consolas" w:eastAsia="Times New Roman" w:hAnsi="Consolas" w:cs="Times New Roman"/>
+          <w:color w:val="D4D4D4"/>
+          <w:sz w:val="21"/>
+          <w:szCs w:val="21"/>
+          <w:lang w:eastAsia="en-DK"/>
+        </w:rPr>
+        <w:t xml:space="preserve"> = </w:t>
+      </w:r>
+      <w:proofErr w:type="spellStart"/>
+      <w:r>
+        <w:rPr>
+          <w:rFonts w:ascii="Consolas" w:eastAsia="Times New Roman" w:hAnsi="Consolas" w:cs="Times New Roman"/>
+          <w:color w:val="D4D4D4"/>
+          <w:sz w:val="21"/>
+          <w:szCs w:val="21"/>
+          <w:lang w:eastAsia="en-DK"/>
+        </w:rPr>
+        <w:t>customDimensions.taskId</w:t>
+      </w:r>
+      <w:proofErr w:type="spellEnd"/>
+    </w:p>
+    <w:p>
+      <w:pPr>
+        <w:shd w:val="clear" w:color="auto" w:fill="1E1E1E"/>
+        <w:spacing w:after="0" w:line="285" w:lineRule="atLeast"/>
+        <w:rPr>
+          <w:rFonts w:ascii="Consolas" w:eastAsia="Times New Roman" w:hAnsi="Consolas" w:cs="Times New Roman"/>
+          <w:color w:val="D4D4D4"/>
+          <w:sz w:val="21"/>
+          <w:szCs w:val="21"/>
+          <w:lang w:eastAsia="en-DK"/>
+        </w:rPr>
+      </w:pPr>
+      <w:r>
+        <w:rPr>
+          <w:rFonts w:ascii="Consolas" w:eastAsia="Times New Roman" w:hAnsi="Consolas" w:cs="Times New Roman"/>
+          <w:color w:val="D4D4D4"/>
+          <w:sz w:val="21"/>
+          <w:szCs w:val="21"/>
+          <w:lang w:eastAsia="en-DK"/>
+        </w:rPr>
+        <w:t xml:space="preserve">, timeout = </w:t>
+      </w:r>
+      <w:proofErr w:type="spellStart"/>
+      <w:r>
+        <w:rPr>
+          <w:rFonts w:ascii="Consolas" w:eastAsia="Times New Roman" w:hAnsi="Consolas" w:cs="Times New Roman"/>
+          <w:color w:val="D4D4D4"/>
+          <w:sz w:val="21"/>
+          <w:szCs w:val="21"/>
+          <w:lang w:eastAsia="en-DK"/>
+        </w:rPr>
+        <w:t>customDimensions.timeout</w:t>
+      </w:r>
+      <w:proofErr w:type="spellEnd"/>
+    </w:p>
+    <w:p>
+      <w:pPr>
+        <w:rPr>
+          <w:lang w:val="en-GB" w:eastAsia="en-DK"/>
+        </w:rPr>
+      </w:pPr>
+    </w:p>
+    <w:p>
+      <w:pPr>
+        <w:rPr>
+          <w:rFonts w:ascii="Segoe UI" w:hAnsi="Segoe UI" w:cs="Segoe UI"/>
+          <w:color w:val="24292F"/>
+          <w:sz w:val="21"/>
+          <w:szCs w:val="21"/>
+          <w:lang w:val="en-US"/>
+        </w:rPr>
+      </w:pPr>
+      <w:r>
+        <w:rPr>
+          <w:rFonts w:ascii="Segoe UI" w:hAnsi="Segoe UI" w:cs="Segoe UI"/>
+          <w:color w:val="24292F"/>
+          <w:sz w:val="21"/>
+          <w:szCs w:val="21"/>
+          <w:lang w:val="en-US"/>
+        </w:rPr>
+        <w:t xml:space="preserve">See KQL sample code here: </w:t>
+      </w:r>
+    </w:p>
+    <w:p>
+      <w:pPr>
+        <w:rPr>
+          <w:lang w:val="en-GB" w:eastAsia="en-DK"/>
+        </w:rPr>
+      </w:pPr>
+      <w:r>
+        <w:rPr>
+          <w:lang w:val="en-GB" w:eastAsia="en-DK"/>
+        </w:rPr>
+        <w:t>https://github.com/microsoft/BCTech/blob/master/samples/AppInsights/KQL/Queries/ExampleQueriesForEachArea/TaskScheduler.kql</w:t>
+      </w:r>
+    </w:p>
+    <w:p>
+      <w:pPr>
+        <w:rPr>
+          <w:lang w:val="en-GB" w:eastAsia="en-DK"/>
+        </w:rPr>
+      </w:pPr>
+    </w:p>
+    <w:p>
+      <w:pPr>
         <w:rPr>
           <w:b/>
           <w:bCs/>
           <w:lang w:val="en-GB" w:eastAsia="en-DK"/>
         </w:rPr>
-        <w:t xml:space="preserve">hange </w:t>
-      </w:r>
+      </w:pPr>
       <w:r>
         <w:rPr>
           <w:b/>
           <w:bCs/>
           <w:lang w:val="en-GB" w:eastAsia="en-DK"/>
         </w:rPr>
-        <w:t xml:space="preserve">of </w:t>
-      </w:r>
-      <w:r>
-        <w:rPr>
-          <w:b/>
-          <w:bCs/>
-          <w:lang w:val="en-GB" w:eastAsia="en-DK"/>
-        </w:rPr>
-        <w:t>the timeout values for scheduled tasks</w:t>
-      </w:r>
-    </w:p>
-    <w:p>
-      <w:pPr>
-        <w:rPr>
-          <w:lang w:val="en-GB" w:eastAsia="en-DK"/>
-        </w:rPr>
-      </w:pPr>
-      <w:r>
-        <w:rPr>
-          <w:lang w:val="en-GB" w:eastAsia="en-DK"/>
-        </w:rPr>
-        <w:t xml:space="preserve">In version 22.0, </w:t>
-      </w:r>
-      <w:r>
-        <w:rPr>
-          <w:lang w:val="en-GB" w:eastAsia="en-DK"/>
-        </w:rPr>
-        <w:t xml:space="preserve">the Business Central server will change the timeout values for scheduled tasks in case they are created with a value higher than the maximum value defined on the server. If this happens, </w:t>
-      </w:r>
-      <w:r>
-        <w:rPr>
-          <w:lang w:val="en-GB" w:eastAsia="en-DK"/>
-        </w:rPr>
-        <w:t xml:space="preserve">you will get </w:t>
-      </w:r>
-      <w:r>
-        <w:rPr>
-          <w:lang w:val="en-GB" w:eastAsia="en-DK"/>
-        </w:rPr>
-        <w:t xml:space="preserve">also </w:t>
-      </w:r>
-      <w:r>
-        <w:rPr>
-          <w:lang w:val="en-GB" w:eastAsia="en-DK"/>
-        </w:rPr>
-        <w:t>telemetry on</w:t>
-      </w:r>
-      <w:r>
-        <w:rPr>
-          <w:lang w:val="en-GB" w:eastAsia="en-DK"/>
-        </w:rPr>
-        <w:t xml:space="preserve"> it:</w:t>
-      </w:r>
-    </w:p>
-    <w:p>
-      <w:pPr>
-        <w:shd w:val="clear" w:color="auto" w:fill="1E1E1E"/>
-        <w:spacing w:after="0" w:line="285" w:lineRule="atLeast"/>
-        <w:rPr>
-          <w:rFonts w:ascii="Consolas" w:eastAsia="Times New Roman" w:hAnsi="Consolas" w:cs="Times New Roman"/>
-          <w:color w:val="D4D4D4"/>
-          <w:sz w:val="21"/>
-          <w:szCs w:val="21"/>
-          <w:lang w:eastAsia="en-DK"/>
-        </w:rPr>
-      </w:pPr>
-      <w:r>
-        <w:rPr>
-          <w:rFonts w:ascii="Consolas" w:eastAsia="Times New Roman" w:hAnsi="Consolas" w:cs="Times New Roman"/>
-          <w:color w:val="6A9955"/>
-          <w:sz w:val="21"/>
-          <w:szCs w:val="21"/>
-          <w:lang w:eastAsia="en-DK"/>
-        </w:rPr>
-        <w:t>// Task timeout changed because it was exceeding the max timeout value</w:t>
-      </w:r>
-    </w:p>
-    <w:p>
-      <w:pPr>
-        <w:shd w:val="clear" w:color="auto" w:fill="1E1E1E"/>
-        <w:spacing w:after="0" w:line="285" w:lineRule="atLeast"/>
-        <w:rPr>
-          <w:rFonts w:ascii="Consolas" w:eastAsia="Times New Roman" w:hAnsi="Consolas" w:cs="Times New Roman"/>
-          <w:color w:val="D4D4D4"/>
-          <w:sz w:val="21"/>
-          <w:szCs w:val="21"/>
-          <w:lang w:eastAsia="en-DK"/>
-        </w:rPr>
-      </w:pPr>
-      <w:r>
-        <w:rPr>
-          <w:rFonts w:ascii="Consolas" w:eastAsia="Times New Roman" w:hAnsi="Consolas" w:cs="Times New Roman"/>
-          <w:color w:val="6A9955"/>
-          <w:sz w:val="21"/>
-          <w:szCs w:val="21"/>
-          <w:lang w:eastAsia="en-DK"/>
-        </w:rPr>
-        <w:t>// Signal introduced in 22.0</w:t>
-      </w:r>
-    </w:p>
-    <w:p>
-      <w:pPr>
-        <w:shd w:val="clear" w:color="auto" w:fill="1E1E1E"/>
-        <w:spacing w:after="0" w:line="285" w:lineRule="atLeast"/>
-        <w:rPr>
-          <w:rFonts w:ascii="Consolas" w:eastAsia="Times New Roman" w:hAnsi="Consolas" w:cs="Times New Roman"/>
-          <w:color w:val="D4D4D4"/>
-          <w:sz w:val="21"/>
-          <w:szCs w:val="21"/>
-          <w:lang w:eastAsia="en-DK"/>
-        </w:rPr>
-      </w:pPr>
-      <w:r>
-        <w:rPr>
-          <w:rFonts w:ascii="Consolas" w:eastAsia="Times New Roman" w:hAnsi="Consolas" w:cs="Times New Roman"/>
-          <w:color w:val="D4D4D4"/>
-          <w:sz w:val="21"/>
-          <w:szCs w:val="21"/>
-          <w:lang w:eastAsia="en-DK"/>
-        </w:rPr>
-        <w:t>traces</w:t>
-      </w:r>
-    </w:p>
-    <w:p>
-      <w:pPr>
-        <w:shd w:val="clear" w:color="auto" w:fill="1E1E1E"/>
-        <w:spacing w:after="0" w:line="285" w:lineRule="atLeast"/>
-        <w:rPr>
-          <w:rFonts w:ascii="Consolas" w:eastAsia="Times New Roman" w:hAnsi="Consolas" w:cs="Times New Roman"/>
-          <w:color w:val="D4D4D4"/>
-          <w:sz w:val="21"/>
-          <w:szCs w:val="21"/>
-          <w:lang w:eastAsia="en-DK"/>
-        </w:rPr>
-      </w:pPr>
-      <w:r>
-        <w:rPr>
-          <w:rFonts w:ascii="Consolas" w:eastAsia="Times New Roman" w:hAnsi="Consolas" w:cs="Times New Roman"/>
-          <w:color w:val="D4D4D4"/>
-          <w:sz w:val="21"/>
-          <w:szCs w:val="21"/>
-          <w:lang w:eastAsia="en-DK"/>
-        </w:rPr>
-        <w:t xml:space="preserve">| </w:t>
-      </w:r>
-      <w:r>
-        <w:rPr>
-          <w:rFonts w:ascii="Consolas" w:eastAsia="Times New Roman" w:hAnsi="Consolas" w:cs="Times New Roman"/>
-          <w:color w:val="569CD6"/>
-          <w:sz w:val="21"/>
-          <w:szCs w:val="21"/>
-          <w:lang w:eastAsia="en-DK"/>
-        </w:rPr>
-        <w:t>where</w:t>
-      </w:r>
-      <w:r>
-        <w:rPr>
-          <w:rFonts w:ascii="Consolas" w:eastAsia="Times New Roman" w:hAnsi="Consolas" w:cs="Times New Roman"/>
-          <w:color w:val="D4D4D4"/>
-          <w:sz w:val="21"/>
-          <w:szCs w:val="21"/>
-          <w:lang w:eastAsia="en-DK"/>
-        </w:rPr>
-        <w:t xml:space="preserve"> timestamp &gt; </w:t>
-      </w:r>
-      <w:r>
-        <w:rPr>
-          <w:rFonts w:ascii="Consolas" w:eastAsia="Times New Roman" w:hAnsi="Consolas" w:cs="Times New Roman"/>
-          <w:color w:val="DCDCAA"/>
-          <w:sz w:val="21"/>
-          <w:szCs w:val="21"/>
-          <w:lang w:eastAsia="en-DK"/>
-        </w:rPr>
-        <w:t>ago</w:t>
-      </w:r>
-      <w:r>
-        <w:rPr>
-          <w:rFonts w:ascii="Consolas" w:eastAsia="Times New Roman" w:hAnsi="Consolas" w:cs="Times New Roman"/>
-          <w:color w:val="D4D4D4"/>
-          <w:sz w:val="21"/>
-          <w:szCs w:val="21"/>
-          <w:lang w:eastAsia="en-DK"/>
-        </w:rPr>
-        <w:t>(</w:t>
-      </w:r>
-      <w:r>
-        <w:rPr>
-          <w:rFonts w:ascii="Consolas" w:eastAsia="Times New Roman" w:hAnsi="Consolas" w:cs="Times New Roman"/>
-          <w:color w:val="B5CEA8"/>
-          <w:sz w:val="21"/>
-          <w:szCs w:val="21"/>
-          <w:lang w:eastAsia="en-DK"/>
-        </w:rPr>
-        <w:t>60d</w:t>
-      </w:r>
-      <w:r>
-        <w:rPr>
-          <w:rFonts w:ascii="Consolas" w:eastAsia="Times New Roman" w:hAnsi="Consolas" w:cs="Times New Roman"/>
-          <w:color w:val="D4D4D4"/>
-          <w:sz w:val="21"/>
-          <w:szCs w:val="21"/>
-          <w:lang w:eastAsia="en-DK"/>
-        </w:rPr>
-        <w:t xml:space="preserve">) </w:t>
-      </w:r>
-      <w:r>
-        <w:rPr>
-          <w:rFonts w:ascii="Consolas" w:eastAsia="Times New Roman" w:hAnsi="Consolas" w:cs="Times New Roman"/>
-          <w:color w:val="6A9955"/>
-          <w:sz w:val="21"/>
-          <w:szCs w:val="21"/>
-          <w:lang w:eastAsia="en-DK"/>
-        </w:rPr>
-        <w:t>// adjust as needed</w:t>
-      </w:r>
-    </w:p>
-    <w:p>
-      <w:pPr>
-        <w:shd w:val="clear" w:color="auto" w:fill="1E1E1E"/>
-        <w:spacing w:after="0" w:line="285" w:lineRule="atLeast"/>
-        <w:rPr>
-          <w:rFonts w:ascii="Consolas" w:eastAsia="Times New Roman" w:hAnsi="Consolas" w:cs="Times New Roman"/>
-          <w:color w:val="D4D4D4"/>
-          <w:sz w:val="21"/>
-          <w:szCs w:val="21"/>
-          <w:lang w:eastAsia="en-DK"/>
-        </w:rPr>
-      </w:pPr>
-      <w:r>
-        <w:rPr>
-          <w:rFonts w:ascii="Consolas" w:eastAsia="Times New Roman" w:hAnsi="Consolas" w:cs="Times New Roman"/>
-          <w:color w:val="D4D4D4"/>
-          <w:sz w:val="21"/>
-          <w:szCs w:val="21"/>
-          <w:lang w:eastAsia="en-DK"/>
-        </w:rPr>
-        <w:t xml:space="preserve">| </w:t>
-      </w:r>
-      <w:r>
-        <w:rPr>
-          <w:rFonts w:ascii="Consolas" w:eastAsia="Times New Roman" w:hAnsi="Consolas" w:cs="Times New Roman"/>
-          <w:color w:val="569CD6"/>
-          <w:sz w:val="21"/>
-          <w:szCs w:val="21"/>
-          <w:lang w:eastAsia="en-DK"/>
-        </w:rPr>
-        <w:t>where</w:t>
-      </w:r>
-      <w:r>
-        <w:rPr>
-          <w:rFonts w:ascii="Consolas" w:eastAsia="Times New Roman" w:hAnsi="Consolas" w:cs="Times New Roman"/>
-          <w:color w:val="D4D4D4"/>
-          <w:sz w:val="21"/>
-          <w:szCs w:val="21"/>
-          <w:lang w:eastAsia="en-DK"/>
-        </w:rPr>
-        <w:t xml:space="preserve"> </w:t>
-      </w:r>
-      <w:proofErr w:type="spellStart"/>
-      <w:r>
-        <w:rPr>
-          <w:rFonts w:ascii="Consolas" w:eastAsia="Times New Roman" w:hAnsi="Consolas" w:cs="Times New Roman"/>
-          <w:color w:val="D4D4D4"/>
-          <w:sz w:val="21"/>
-          <w:szCs w:val="21"/>
-          <w:lang w:eastAsia="en-DK"/>
-        </w:rPr>
-        <w:t>customDimensions</w:t>
-      </w:r>
-      <w:proofErr w:type="spellEnd"/>
-      <w:r>
-        <w:rPr>
-          <w:rFonts w:ascii="Consolas" w:eastAsia="Times New Roman" w:hAnsi="Consolas" w:cs="Times New Roman"/>
-          <w:color w:val="D4D4D4"/>
-          <w:sz w:val="21"/>
-          <w:szCs w:val="21"/>
-          <w:lang w:eastAsia="en-DK"/>
-        </w:rPr>
-        <w:t xml:space="preserve"> </w:t>
-      </w:r>
-      <w:r>
-        <w:rPr>
-          <w:rFonts w:ascii="Consolas" w:eastAsia="Times New Roman" w:hAnsi="Consolas" w:cs="Times New Roman"/>
-          <w:color w:val="C586C0"/>
-          <w:sz w:val="21"/>
-          <w:szCs w:val="21"/>
-          <w:lang w:eastAsia="en-DK"/>
-        </w:rPr>
-        <w:t>has</w:t>
-      </w:r>
-      <w:r>
-        <w:rPr>
-          <w:rFonts w:ascii="Consolas" w:eastAsia="Times New Roman" w:hAnsi="Consolas" w:cs="Times New Roman"/>
-          <w:color w:val="D4D4D4"/>
-          <w:sz w:val="21"/>
-          <w:szCs w:val="21"/>
-          <w:lang w:eastAsia="en-DK"/>
-        </w:rPr>
-        <w:t xml:space="preserve"> </w:t>
-      </w:r>
-      <w:r>
-        <w:rPr>
-          <w:rFonts w:ascii="Consolas" w:eastAsia="Times New Roman" w:hAnsi="Consolas" w:cs="Times New Roman"/>
-          <w:color w:val="CE9178"/>
-          <w:sz w:val="21"/>
-          <w:szCs w:val="21"/>
-          <w:lang w:eastAsia="en-DK"/>
-        </w:rPr>
-        <w:t>'LC0057'</w:t>
-      </w:r>
-      <w:r>
-        <w:rPr>
-          <w:rFonts w:ascii="Consolas" w:eastAsia="Times New Roman" w:hAnsi="Consolas" w:cs="Times New Roman"/>
-          <w:color w:val="D4D4D4"/>
-          <w:sz w:val="21"/>
-          <w:szCs w:val="21"/>
-          <w:lang w:eastAsia="en-DK"/>
-        </w:rPr>
-        <w:t xml:space="preserve"> </w:t>
-      </w:r>
-      <w:r>
-        <w:rPr>
-          <w:rFonts w:ascii="Consolas" w:eastAsia="Times New Roman" w:hAnsi="Consolas" w:cs="Times New Roman"/>
-          <w:color w:val="6A9955"/>
-          <w:sz w:val="21"/>
-          <w:szCs w:val="21"/>
-          <w:lang w:eastAsia="en-DK"/>
-        </w:rPr>
-        <w:t xml:space="preserve">// for performance </w:t>
-      </w:r>
-    </w:p>
-    <w:p>
-      <w:pPr>
-        <w:shd w:val="clear" w:color="auto" w:fill="1E1E1E"/>
-        <w:spacing w:after="0" w:line="285" w:lineRule="atLeast"/>
-        <w:rPr>
-          <w:rFonts w:ascii="Consolas" w:eastAsia="Times New Roman" w:hAnsi="Consolas" w:cs="Times New Roman"/>
-          <w:color w:val="D4D4D4"/>
-          <w:sz w:val="21"/>
-          <w:szCs w:val="21"/>
-          <w:lang w:eastAsia="en-DK"/>
-        </w:rPr>
-      </w:pPr>
-      <w:r>
-        <w:rPr>
-          <w:rFonts w:ascii="Consolas" w:eastAsia="Times New Roman" w:hAnsi="Consolas" w:cs="Times New Roman"/>
-          <w:color w:val="D4D4D4"/>
-          <w:sz w:val="21"/>
-          <w:szCs w:val="21"/>
-          <w:lang w:eastAsia="en-DK"/>
-        </w:rPr>
-        <w:t xml:space="preserve">| </w:t>
-      </w:r>
-      <w:r>
-        <w:rPr>
-          <w:rFonts w:ascii="Consolas" w:eastAsia="Times New Roman" w:hAnsi="Consolas" w:cs="Times New Roman"/>
-          <w:color w:val="569CD6"/>
-          <w:sz w:val="21"/>
-          <w:szCs w:val="21"/>
-          <w:lang w:eastAsia="en-DK"/>
-        </w:rPr>
-        <w:t>where</w:t>
-      </w:r>
-      <w:r>
-        <w:rPr>
-          <w:rFonts w:ascii="Consolas" w:eastAsia="Times New Roman" w:hAnsi="Consolas" w:cs="Times New Roman"/>
-          <w:color w:val="D4D4D4"/>
-          <w:sz w:val="21"/>
-          <w:szCs w:val="21"/>
-          <w:lang w:eastAsia="en-DK"/>
-        </w:rPr>
-        <w:t xml:space="preserve"> </w:t>
-      </w:r>
-      <w:proofErr w:type="spellStart"/>
-      <w:r>
-        <w:rPr>
-          <w:rFonts w:ascii="Consolas" w:eastAsia="Times New Roman" w:hAnsi="Consolas" w:cs="Times New Roman"/>
-          <w:color w:val="D4D4D4"/>
-          <w:sz w:val="21"/>
-          <w:szCs w:val="21"/>
-          <w:lang w:eastAsia="en-DK"/>
-        </w:rPr>
-        <w:t>customDimensions.eventId</w:t>
-      </w:r>
-      <w:proofErr w:type="spellEnd"/>
-      <w:r>
-        <w:rPr>
-          <w:rFonts w:ascii="Consolas" w:eastAsia="Times New Roman" w:hAnsi="Consolas" w:cs="Times New Roman"/>
-          <w:color w:val="D4D4D4"/>
-          <w:sz w:val="21"/>
-          <w:szCs w:val="21"/>
-          <w:lang w:eastAsia="en-DK"/>
-        </w:rPr>
-        <w:t xml:space="preserve"> == </w:t>
-      </w:r>
-      <w:r>
-        <w:rPr>
-          <w:rFonts w:ascii="Consolas" w:eastAsia="Times New Roman" w:hAnsi="Consolas" w:cs="Times New Roman"/>
-          <w:color w:val="CE9178"/>
-          <w:sz w:val="21"/>
-          <w:szCs w:val="21"/>
-          <w:lang w:eastAsia="en-DK"/>
-        </w:rPr>
-        <w:t>'LC0057'</w:t>
-      </w:r>
-    </w:p>
-    <w:p>
-      <w:pPr>
-        <w:shd w:val="clear" w:color="auto" w:fill="1E1E1E"/>
-        <w:spacing w:after="0" w:line="285" w:lineRule="atLeast"/>
-        <w:rPr>
-          <w:rFonts w:ascii="Consolas" w:eastAsia="Times New Roman" w:hAnsi="Consolas" w:cs="Times New Roman"/>
-          <w:color w:val="D4D4D4"/>
-          <w:sz w:val="21"/>
-          <w:szCs w:val="21"/>
-          <w:lang w:eastAsia="en-DK"/>
-        </w:rPr>
-      </w:pPr>
-      <w:r>
-        <w:rPr>
-          <w:rFonts w:ascii="Consolas" w:eastAsia="Times New Roman" w:hAnsi="Consolas" w:cs="Times New Roman"/>
-          <w:color w:val="D4D4D4"/>
-          <w:sz w:val="21"/>
-          <w:szCs w:val="21"/>
-          <w:lang w:eastAsia="en-DK"/>
-        </w:rPr>
-        <w:t xml:space="preserve">| </w:t>
-      </w:r>
-      <w:r>
-        <w:rPr>
-          <w:rFonts w:ascii="Consolas" w:eastAsia="Times New Roman" w:hAnsi="Consolas" w:cs="Times New Roman"/>
-          <w:color w:val="569CD6"/>
-          <w:sz w:val="21"/>
-          <w:szCs w:val="21"/>
-          <w:lang w:eastAsia="en-DK"/>
-        </w:rPr>
-        <w:t>project</w:t>
-      </w:r>
-      <w:r>
-        <w:rPr>
-          <w:rFonts w:ascii="Consolas" w:eastAsia="Times New Roman" w:hAnsi="Consolas" w:cs="Times New Roman"/>
-          <w:color w:val="D4D4D4"/>
-          <w:sz w:val="21"/>
-          <w:szCs w:val="21"/>
-          <w:lang w:eastAsia="en-DK"/>
-        </w:rPr>
-        <w:t xml:space="preserve"> timestamp</w:t>
-      </w:r>
-    </w:p>
-    <w:p>
-      <w:pPr>
-        <w:shd w:val="clear" w:color="auto" w:fill="1E1E1E"/>
-        <w:spacing w:after="0" w:line="285" w:lineRule="atLeast"/>
-        <w:rPr>
-          <w:rFonts w:ascii="Consolas" w:eastAsia="Times New Roman" w:hAnsi="Consolas" w:cs="Times New Roman"/>
-          <w:color w:val="D4D4D4"/>
-          <w:sz w:val="21"/>
-          <w:szCs w:val="21"/>
-          <w:lang w:eastAsia="en-DK"/>
-        </w:rPr>
-      </w:pPr>
-      <w:r>
-        <w:rPr>
-          <w:rFonts w:ascii="Consolas" w:eastAsia="Times New Roman" w:hAnsi="Consolas" w:cs="Times New Roman"/>
-          <w:color w:val="D4D4D4"/>
-          <w:sz w:val="21"/>
-          <w:szCs w:val="21"/>
-          <w:lang w:eastAsia="en-DK"/>
-        </w:rPr>
-        <w:t xml:space="preserve">, </w:t>
-      </w:r>
-      <w:proofErr w:type="spellStart"/>
-      <w:r>
-        <w:rPr>
-          <w:rFonts w:ascii="Consolas" w:eastAsia="Times New Roman" w:hAnsi="Consolas" w:cs="Times New Roman"/>
-          <w:color w:val="D4D4D4"/>
-          <w:sz w:val="21"/>
-          <w:szCs w:val="21"/>
-          <w:lang w:eastAsia="en-DK"/>
-        </w:rPr>
-        <w:t>aadTenantId</w:t>
-      </w:r>
-      <w:proofErr w:type="spellEnd"/>
-      <w:r>
-        <w:rPr>
-          <w:rFonts w:ascii="Consolas" w:eastAsia="Times New Roman" w:hAnsi="Consolas" w:cs="Times New Roman"/>
-          <w:color w:val="D4D4D4"/>
-          <w:sz w:val="21"/>
-          <w:szCs w:val="21"/>
-          <w:lang w:eastAsia="en-DK"/>
-        </w:rPr>
-        <w:t xml:space="preserve"> = </w:t>
-      </w:r>
-      <w:proofErr w:type="spellStart"/>
-      <w:r>
-        <w:rPr>
-          <w:rFonts w:ascii="Consolas" w:eastAsia="Times New Roman" w:hAnsi="Consolas" w:cs="Times New Roman"/>
-          <w:color w:val="D4D4D4"/>
-          <w:sz w:val="21"/>
-          <w:szCs w:val="21"/>
-          <w:lang w:eastAsia="en-DK"/>
-        </w:rPr>
-        <w:t>customDimensions.aadTenantId</w:t>
-      </w:r>
-      <w:proofErr w:type="spellEnd"/>
-    </w:p>
-    <w:p>
-      <w:pPr>
-        <w:shd w:val="clear" w:color="auto" w:fill="1E1E1E"/>
-        <w:spacing w:after="0" w:line="285" w:lineRule="atLeast"/>
-        <w:rPr>
-          <w:rFonts w:ascii="Consolas" w:eastAsia="Times New Roman" w:hAnsi="Consolas" w:cs="Times New Roman"/>
-          <w:color w:val="D4D4D4"/>
-          <w:sz w:val="21"/>
-          <w:szCs w:val="21"/>
-          <w:lang w:eastAsia="en-DK"/>
-        </w:rPr>
-      </w:pPr>
-      <w:r>
-        <w:rPr>
-          <w:rFonts w:ascii="Consolas" w:eastAsia="Times New Roman" w:hAnsi="Consolas" w:cs="Times New Roman"/>
-          <w:color w:val="D4D4D4"/>
-          <w:sz w:val="21"/>
-          <w:szCs w:val="21"/>
-          <w:lang w:eastAsia="en-DK"/>
-        </w:rPr>
-        <w:t xml:space="preserve">, </w:t>
-      </w:r>
-      <w:proofErr w:type="spellStart"/>
-      <w:r>
-        <w:rPr>
-          <w:rFonts w:ascii="Consolas" w:eastAsia="Times New Roman" w:hAnsi="Consolas" w:cs="Times New Roman"/>
-          <w:color w:val="D4D4D4"/>
-          <w:sz w:val="21"/>
-          <w:szCs w:val="21"/>
-          <w:lang w:eastAsia="en-DK"/>
-        </w:rPr>
-        <w:t>codeunitObjectId</w:t>
-      </w:r>
-      <w:proofErr w:type="spellEnd"/>
-      <w:r>
-        <w:rPr>
-          <w:rFonts w:ascii="Consolas" w:eastAsia="Times New Roman" w:hAnsi="Consolas" w:cs="Times New Roman"/>
-          <w:color w:val="D4D4D4"/>
-          <w:sz w:val="21"/>
-          <w:szCs w:val="21"/>
-          <w:lang w:eastAsia="en-DK"/>
-        </w:rPr>
-        <w:t xml:space="preserve"> = </w:t>
-      </w:r>
-      <w:proofErr w:type="spellStart"/>
-      <w:r>
-        <w:rPr>
-          <w:rFonts w:ascii="Consolas" w:eastAsia="Times New Roman" w:hAnsi="Consolas" w:cs="Times New Roman"/>
-          <w:color w:val="D4D4D4"/>
-          <w:sz w:val="21"/>
-          <w:szCs w:val="21"/>
-          <w:lang w:eastAsia="en-DK"/>
-        </w:rPr>
-        <w:t>customDimensions.codeunitObjectId</w:t>
-      </w:r>
-      <w:proofErr w:type="spellEnd"/>
-    </w:p>
-    <w:p>
-      <w:pPr>
-        <w:shd w:val="clear" w:color="auto" w:fill="1E1E1E"/>
-        <w:spacing w:after="0" w:line="285" w:lineRule="atLeast"/>
-        <w:rPr>
-          <w:rFonts w:ascii="Consolas" w:eastAsia="Times New Roman" w:hAnsi="Consolas" w:cs="Times New Roman"/>
-          <w:color w:val="D4D4D4"/>
-          <w:sz w:val="21"/>
-          <w:szCs w:val="21"/>
-          <w:lang w:eastAsia="en-DK"/>
-        </w:rPr>
-      </w:pPr>
-      <w:r>
-        <w:rPr>
-          <w:rFonts w:ascii="Consolas" w:eastAsia="Times New Roman" w:hAnsi="Consolas" w:cs="Times New Roman"/>
-          <w:color w:val="D4D4D4"/>
-          <w:sz w:val="21"/>
-          <w:szCs w:val="21"/>
-          <w:lang w:eastAsia="en-DK"/>
-        </w:rPr>
-        <w:lastRenderedPageBreak/>
-        <w:t xml:space="preserve">, </w:t>
-      </w:r>
-      <w:proofErr w:type="spellStart"/>
-      <w:r>
-        <w:rPr>
-          <w:rFonts w:ascii="Consolas" w:eastAsia="Times New Roman" w:hAnsi="Consolas" w:cs="Times New Roman"/>
-          <w:color w:val="D4D4D4"/>
-          <w:sz w:val="21"/>
-          <w:szCs w:val="21"/>
-          <w:lang w:eastAsia="en-DK"/>
-        </w:rPr>
-        <w:t>companyName</w:t>
-      </w:r>
-      <w:proofErr w:type="spellEnd"/>
-      <w:r>
-        <w:rPr>
-          <w:rFonts w:ascii="Consolas" w:eastAsia="Times New Roman" w:hAnsi="Consolas" w:cs="Times New Roman"/>
-          <w:color w:val="D4D4D4"/>
-          <w:sz w:val="21"/>
-          <w:szCs w:val="21"/>
-          <w:lang w:eastAsia="en-DK"/>
-        </w:rPr>
-        <w:t xml:space="preserve"> = </w:t>
-      </w:r>
-      <w:proofErr w:type="spellStart"/>
-      <w:r>
-        <w:rPr>
-          <w:rFonts w:ascii="Consolas" w:eastAsia="Times New Roman" w:hAnsi="Consolas" w:cs="Times New Roman"/>
-          <w:color w:val="D4D4D4"/>
-          <w:sz w:val="21"/>
-          <w:szCs w:val="21"/>
-          <w:lang w:eastAsia="en-DK"/>
-        </w:rPr>
-        <w:t>customDimensions.companyName</w:t>
-      </w:r>
-      <w:proofErr w:type="spellEnd"/>
-    </w:p>
-    <w:p>
-      <w:pPr>
-        <w:shd w:val="clear" w:color="auto" w:fill="1E1E1E"/>
-        <w:spacing w:after="0" w:line="285" w:lineRule="atLeast"/>
-        <w:rPr>
-          <w:rFonts w:ascii="Consolas" w:eastAsia="Times New Roman" w:hAnsi="Consolas" w:cs="Times New Roman"/>
-          <w:color w:val="D4D4D4"/>
-          <w:sz w:val="21"/>
-          <w:szCs w:val="21"/>
-          <w:lang w:eastAsia="en-DK"/>
-        </w:rPr>
-      </w:pPr>
-      <w:r>
-        <w:rPr>
-          <w:rFonts w:ascii="Consolas" w:eastAsia="Times New Roman" w:hAnsi="Consolas" w:cs="Times New Roman"/>
-          <w:color w:val="D4D4D4"/>
-          <w:sz w:val="21"/>
-          <w:szCs w:val="21"/>
-          <w:lang w:eastAsia="en-DK"/>
-        </w:rPr>
-        <w:t xml:space="preserve">, </w:t>
-      </w:r>
-      <w:proofErr w:type="spellStart"/>
-      <w:r>
-        <w:rPr>
-          <w:rFonts w:ascii="Consolas" w:eastAsia="Times New Roman" w:hAnsi="Consolas" w:cs="Times New Roman"/>
-          <w:color w:val="D4D4D4"/>
-          <w:sz w:val="21"/>
-          <w:szCs w:val="21"/>
-          <w:lang w:eastAsia="en-DK"/>
-        </w:rPr>
-        <w:t>environmentName</w:t>
-      </w:r>
-      <w:proofErr w:type="spellEnd"/>
-      <w:r>
-        <w:rPr>
-          <w:rFonts w:ascii="Consolas" w:eastAsia="Times New Roman" w:hAnsi="Consolas" w:cs="Times New Roman"/>
-          <w:color w:val="D4D4D4"/>
-          <w:sz w:val="21"/>
-          <w:szCs w:val="21"/>
-          <w:lang w:eastAsia="en-DK"/>
-        </w:rPr>
-        <w:t xml:space="preserve"> = </w:t>
-      </w:r>
-      <w:proofErr w:type="spellStart"/>
-      <w:r>
-        <w:rPr>
-          <w:rFonts w:ascii="Consolas" w:eastAsia="Times New Roman" w:hAnsi="Consolas" w:cs="Times New Roman"/>
-          <w:color w:val="D4D4D4"/>
-          <w:sz w:val="21"/>
-          <w:szCs w:val="21"/>
-          <w:lang w:eastAsia="en-DK"/>
-        </w:rPr>
-        <w:t>customDimensions.environmentName</w:t>
-      </w:r>
-      <w:proofErr w:type="spellEnd"/>
-    </w:p>
-    <w:p>
-      <w:pPr>
-        <w:shd w:val="clear" w:color="auto" w:fill="1E1E1E"/>
-        <w:spacing w:after="0" w:line="285" w:lineRule="atLeast"/>
-        <w:rPr>
-          <w:rFonts w:ascii="Consolas" w:eastAsia="Times New Roman" w:hAnsi="Consolas" w:cs="Times New Roman"/>
-          <w:color w:val="D4D4D4"/>
-          <w:sz w:val="21"/>
-          <w:szCs w:val="21"/>
-          <w:lang w:eastAsia="en-DK"/>
-        </w:rPr>
-      </w:pPr>
-      <w:r>
-        <w:rPr>
-          <w:rFonts w:ascii="Consolas" w:eastAsia="Times New Roman" w:hAnsi="Consolas" w:cs="Times New Roman"/>
-          <w:color w:val="D4D4D4"/>
-          <w:sz w:val="21"/>
-          <w:szCs w:val="21"/>
-          <w:lang w:eastAsia="en-DK"/>
-        </w:rPr>
-        <w:t xml:space="preserve">, </w:t>
-      </w:r>
-      <w:proofErr w:type="spellStart"/>
-      <w:r>
-        <w:rPr>
-          <w:rFonts w:ascii="Consolas" w:eastAsia="Times New Roman" w:hAnsi="Consolas" w:cs="Times New Roman"/>
-          <w:color w:val="D4D4D4"/>
-          <w:sz w:val="21"/>
-          <w:szCs w:val="21"/>
-          <w:lang w:eastAsia="en-DK"/>
-        </w:rPr>
-        <w:t>environmentType</w:t>
-      </w:r>
-      <w:proofErr w:type="spellEnd"/>
-      <w:r>
-        <w:rPr>
-          <w:rFonts w:ascii="Consolas" w:eastAsia="Times New Roman" w:hAnsi="Consolas" w:cs="Times New Roman"/>
-          <w:color w:val="D4D4D4"/>
-          <w:sz w:val="21"/>
-          <w:szCs w:val="21"/>
-          <w:lang w:eastAsia="en-DK"/>
-        </w:rPr>
-        <w:t xml:space="preserve"> = </w:t>
-      </w:r>
-      <w:proofErr w:type="spellStart"/>
-      <w:r>
-        <w:rPr>
-          <w:rFonts w:ascii="Consolas" w:eastAsia="Times New Roman" w:hAnsi="Consolas" w:cs="Times New Roman"/>
-          <w:color w:val="D4D4D4"/>
-          <w:sz w:val="21"/>
-          <w:szCs w:val="21"/>
-          <w:lang w:eastAsia="en-DK"/>
-        </w:rPr>
-        <w:t>customDimensions.environmentType</w:t>
-      </w:r>
-      <w:proofErr w:type="spellEnd"/>
-    </w:p>
-    <w:p>
-      <w:pPr>
-        <w:shd w:val="clear" w:color="auto" w:fill="1E1E1E"/>
-        <w:spacing w:after="0" w:line="285" w:lineRule="atLeast"/>
-        <w:rPr>
-          <w:rFonts w:ascii="Consolas" w:eastAsia="Times New Roman" w:hAnsi="Consolas" w:cs="Times New Roman"/>
-          <w:color w:val="D4D4D4"/>
-          <w:sz w:val="21"/>
-          <w:szCs w:val="21"/>
-          <w:lang w:eastAsia="en-DK"/>
-        </w:rPr>
-      </w:pPr>
-      <w:r>
-        <w:rPr>
-          <w:rFonts w:ascii="Consolas" w:eastAsia="Times New Roman" w:hAnsi="Consolas" w:cs="Times New Roman"/>
-          <w:color w:val="D4D4D4"/>
-          <w:sz w:val="21"/>
-          <w:szCs w:val="21"/>
-          <w:lang w:eastAsia="en-DK"/>
-        </w:rPr>
-        <w:t xml:space="preserve">, </w:t>
-      </w:r>
-      <w:proofErr w:type="spellStart"/>
-      <w:r>
-        <w:rPr>
-          <w:rFonts w:ascii="Consolas" w:eastAsia="Times New Roman" w:hAnsi="Consolas" w:cs="Times New Roman"/>
-          <w:color w:val="D4D4D4"/>
-          <w:sz w:val="21"/>
-          <w:szCs w:val="21"/>
-          <w:lang w:eastAsia="en-DK"/>
-        </w:rPr>
-        <w:t>failureCodeunitObjectId</w:t>
-      </w:r>
-      <w:proofErr w:type="spellEnd"/>
-      <w:r>
-        <w:rPr>
-          <w:rFonts w:ascii="Consolas" w:eastAsia="Times New Roman" w:hAnsi="Consolas" w:cs="Times New Roman"/>
-          <w:color w:val="D4D4D4"/>
-          <w:sz w:val="21"/>
-          <w:szCs w:val="21"/>
-          <w:lang w:eastAsia="en-DK"/>
-        </w:rPr>
-        <w:t xml:space="preserve"> = </w:t>
-      </w:r>
-      <w:proofErr w:type="spellStart"/>
-      <w:r>
-        <w:rPr>
-          <w:rFonts w:ascii="Consolas" w:eastAsia="Times New Roman" w:hAnsi="Consolas" w:cs="Times New Roman"/>
-          <w:color w:val="D4D4D4"/>
-          <w:sz w:val="21"/>
-          <w:szCs w:val="21"/>
-          <w:lang w:eastAsia="en-DK"/>
-        </w:rPr>
-        <w:t>customDimensions.failureCodeunitObjectId</w:t>
-      </w:r>
-      <w:proofErr w:type="spellEnd"/>
-    </w:p>
-    <w:p>
-      <w:pPr>
-        <w:shd w:val="clear" w:color="auto" w:fill="1E1E1E"/>
-        <w:spacing w:after="0" w:line="285" w:lineRule="atLeast"/>
-        <w:rPr>
-          <w:rFonts w:ascii="Consolas" w:eastAsia="Times New Roman" w:hAnsi="Consolas" w:cs="Times New Roman"/>
-          <w:color w:val="D4D4D4"/>
-          <w:sz w:val="21"/>
-          <w:szCs w:val="21"/>
-          <w:lang w:eastAsia="en-DK"/>
-        </w:rPr>
-      </w:pPr>
-      <w:r>
-        <w:rPr>
-          <w:rFonts w:ascii="Consolas" w:eastAsia="Times New Roman" w:hAnsi="Consolas" w:cs="Times New Roman"/>
-          <w:color w:val="D4D4D4"/>
-          <w:sz w:val="21"/>
-          <w:szCs w:val="21"/>
-          <w:lang w:eastAsia="en-DK"/>
-        </w:rPr>
-        <w:t xml:space="preserve">, </w:t>
-      </w:r>
-      <w:proofErr w:type="spellStart"/>
-      <w:r>
-        <w:rPr>
-          <w:rFonts w:ascii="Consolas" w:eastAsia="Times New Roman" w:hAnsi="Consolas" w:cs="Times New Roman"/>
-          <w:color w:val="D4D4D4"/>
-          <w:sz w:val="21"/>
-          <w:szCs w:val="21"/>
-          <w:lang w:eastAsia="en-DK"/>
-        </w:rPr>
-        <w:t>formatId</w:t>
-      </w:r>
-      <w:proofErr w:type="spellEnd"/>
-      <w:r>
-        <w:rPr>
-          <w:rFonts w:ascii="Consolas" w:eastAsia="Times New Roman" w:hAnsi="Consolas" w:cs="Times New Roman"/>
-          <w:color w:val="D4D4D4"/>
-          <w:sz w:val="21"/>
-          <w:szCs w:val="21"/>
-          <w:lang w:eastAsia="en-DK"/>
-        </w:rPr>
-        <w:t xml:space="preserve"> = </w:t>
-      </w:r>
-      <w:proofErr w:type="spellStart"/>
-      <w:r>
-        <w:rPr>
-          <w:rFonts w:ascii="Consolas" w:eastAsia="Times New Roman" w:hAnsi="Consolas" w:cs="Times New Roman"/>
-          <w:color w:val="D4D4D4"/>
-          <w:sz w:val="21"/>
-          <w:szCs w:val="21"/>
-          <w:lang w:eastAsia="en-DK"/>
-        </w:rPr>
-        <w:t>customDimensions.formatId</w:t>
-      </w:r>
-      <w:proofErr w:type="spellEnd"/>
-    </w:p>
-    <w:p>
-      <w:pPr>
-        <w:shd w:val="clear" w:color="auto" w:fill="1E1E1E"/>
-        <w:spacing w:after="0" w:line="285" w:lineRule="atLeast"/>
-        <w:rPr>
-          <w:rFonts w:ascii="Consolas" w:eastAsia="Times New Roman" w:hAnsi="Consolas" w:cs="Times New Roman"/>
-          <w:color w:val="D4D4D4"/>
-          <w:sz w:val="21"/>
-          <w:szCs w:val="21"/>
-          <w:lang w:eastAsia="en-DK"/>
-        </w:rPr>
-      </w:pPr>
-      <w:r>
-        <w:rPr>
-          <w:rFonts w:ascii="Consolas" w:eastAsia="Times New Roman" w:hAnsi="Consolas" w:cs="Times New Roman"/>
-          <w:color w:val="D4D4D4"/>
-          <w:sz w:val="21"/>
-          <w:szCs w:val="21"/>
-          <w:lang w:eastAsia="en-DK"/>
-        </w:rPr>
-        <w:t xml:space="preserve">, </w:t>
-      </w:r>
-      <w:proofErr w:type="spellStart"/>
-      <w:r>
-        <w:rPr>
-          <w:rFonts w:ascii="Consolas" w:eastAsia="Times New Roman" w:hAnsi="Consolas" w:cs="Times New Roman"/>
-          <w:color w:val="D4D4D4"/>
-          <w:sz w:val="21"/>
-          <w:szCs w:val="21"/>
-          <w:lang w:eastAsia="en-DK"/>
-        </w:rPr>
-        <w:t>isReady</w:t>
-      </w:r>
-      <w:proofErr w:type="spellEnd"/>
-      <w:r>
-        <w:rPr>
-          <w:rFonts w:ascii="Consolas" w:eastAsia="Times New Roman" w:hAnsi="Consolas" w:cs="Times New Roman"/>
-          <w:color w:val="D4D4D4"/>
-          <w:sz w:val="21"/>
-          <w:szCs w:val="21"/>
-          <w:lang w:eastAsia="en-DK"/>
-        </w:rPr>
-        <w:t xml:space="preserve"> = </w:t>
-      </w:r>
-      <w:proofErr w:type="spellStart"/>
-      <w:r>
-        <w:rPr>
-          <w:rFonts w:ascii="Consolas" w:eastAsia="Times New Roman" w:hAnsi="Consolas" w:cs="Times New Roman"/>
-          <w:color w:val="D4D4D4"/>
-          <w:sz w:val="21"/>
-          <w:szCs w:val="21"/>
-          <w:lang w:eastAsia="en-DK"/>
-        </w:rPr>
-        <w:t>customDimensions.isReady</w:t>
-      </w:r>
-      <w:proofErr w:type="spellEnd"/>
-    </w:p>
-    <w:p>
-      <w:pPr>
-        <w:shd w:val="clear" w:color="auto" w:fill="1E1E1E"/>
-        <w:spacing w:after="0" w:line="285" w:lineRule="atLeast"/>
-        <w:rPr>
-          <w:rFonts w:ascii="Consolas" w:eastAsia="Times New Roman" w:hAnsi="Consolas" w:cs="Times New Roman"/>
-          <w:color w:val="D4D4D4"/>
-          <w:sz w:val="21"/>
-          <w:szCs w:val="21"/>
-          <w:lang w:eastAsia="en-DK"/>
-        </w:rPr>
-      </w:pPr>
-      <w:r>
-        <w:rPr>
-          <w:rFonts w:ascii="Consolas" w:eastAsia="Times New Roman" w:hAnsi="Consolas" w:cs="Times New Roman"/>
-          <w:color w:val="D4D4D4"/>
-          <w:sz w:val="21"/>
-          <w:szCs w:val="21"/>
-          <w:lang w:eastAsia="en-DK"/>
-        </w:rPr>
-        <w:t xml:space="preserve">, </w:t>
-      </w:r>
-      <w:proofErr w:type="spellStart"/>
-      <w:r>
-        <w:rPr>
-          <w:rFonts w:ascii="Consolas" w:eastAsia="Times New Roman" w:hAnsi="Consolas" w:cs="Times New Roman"/>
-          <w:color w:val="D4D4D4"/>
-          <w:sz w:val="21"/>
-          <w:szCs w:val="21"/>
-          <w:lang w:eastAsia="en-DK"/>
-        </w:rPr>
-        <w:t>languageId</w:t>
-      </w:r>
-      <w:proofErr w:type="spellEnd"/>
-      <w:r>
-        <w:rPr>
-          <w:rFonts w:ascii="Consolas" w:eastAsia="Times New Roman" w:hAnsi="Consolas" w:cs="Times New Roman"/>
-          <w:color w:val="D4D4D4"/>
-          <w:sz w:val="21"/>
-          <w:szCs w:val="21"/>
-          <w:lang w:eastAsia="en-DK"/>
-        </w:rPr>
-        <w:t xml:space="preserve"> = </w:t>
-      </w:r>
-      <w:proofErr w:type="spellStart"/>
-      <w:r>
-        <w:rPr>
-          <w:rFonts w:ascii="Consolas" w:eastAsia="Times New Roman" w:hAnsi="Consolas" w:cs="Times New Roman"/>
-          <w:color w:val="D4D4D4"/>
-          <w:sz w:val="21"/>
-          <w:szCs w:val="21"/>
-          <w:lang w:eastAsia="en-DK"/>
-        </w:rPr>
-        <w:t>customDimensions.languageId</w:t>
-      </w:r>
-      <w:proofErr w:type="spellEnd"/>
-    </w:p>
-    <w:p>
-      <w:pPr>
-        <w:shd w:val="clear" w:color="auto" w:fill="1E1E1E"/>
-        <w:spacing w:after="0" w:line="285" w:lineRule="atLeast"/>
-        <w:rPr>
-          <w:rFonts w:ascii="Consolas" w:eastAsia="Times New Roman" w:hAnsi="Consolas" w:cs="Times New Roman"/>
-          <w:color w:val="D4D4D4"/>
-          <w:sz w:val="21"/>
-          <w:szCs w:val="21"/>
-          <w:lang w:eastAsia="en-DK"/>
-        </w:rPr>
-      </w:pPr>
-      <w:r>
-        <w:rPr>
-          <w:rFonts w:ascii="Consolas" w:eastAsia="Times New Roman" w:hAnsi="Consolas" w:cs="Times New Roman"/>
-          <w:color w:val="D4D4D4"/>
-          <w:sz w:val="21"/>
-          <w:szCs w:val="21"/>
-          <w:lang w:eastAsia="en-DK"/>
-        </w:rPr>
-        <w:t xml:space="preserve">, </w:t>
-      </w:r>
-      <w:proofErr w:type="spellStart"/>
-      <w:r>
-        <w:rPr>
-          <w:rFonts w:ascii="Consolas" w:eastAsia="Times New Roman" w:hAnsi="Consolas" w:cs="Times New Roman"/>
-          <w:color w:val="D4D4D4"/>
-          <w:sz w:val="21"/>
-          <w:szCs w:val="21"/>
-          <w:lang w:eastAsia="en-DK"/>
-        </w:rPr>
-        <w:t>notBefore</w:t>
-      </w:r>
-      <w:proofErr w:type="spellEnd"/>
-      <w:r>
-        <w:rPr>
-          <w:rFonts w:ascii="Consolas" w:eastAsia="Times New Roman" w:hAnsi="Consolas" w:cs="Times New Roman"/>
-          <w:color w:val="D4D4D4"/>
-          <w:sz w:val="21"/>
-          <w:szCs w:val="21"/>
-          <w:lang w:eastAsia="en-DK"/>
-        </w:rPr>
-        <w:t xml:space="preserve"> = </w:t>
-      </w:r>
-      <w:proofErr w:type="spellStart"/>
-      <w:r>
-        <w:rPr>
-          <w:rFonts w:ascii="Consolas" w:eastAsia="Times New Roman" w:hAnsi="Consolas" w:cs="Times New Roman"/>
-          <w:color w:val="D4D4D4"/>
-          <w:sz w:val="21"/>
-          <w:szCs w:val="21"/>
-          <w:lang w:eastAsia="en-DK"/>
-        </w:rPr>
-        <w:t>customDimensions.notBefore</w:t>
-      </w:r>
-      <w:proofErr w:type="spellEnd"/>
-    </w:p>
-    <w:p>
-      <w:pPr>
-        <w:shd w:val="clear" w:color="auto" w:fill="1E1E1E"/>
-        <w:spacing w:after="0" w:line="285" w:lineRule="atLeast"/>
-        <w:rPr>
-          <w:rFonts w:ascii="Consolas" w:eastAsia="Times New Roman" w:hAnsi="Consolas" w:cs="Times New Roman"/>
-          <w:color w:val="D4D4D4"/>
-          <w:sz w:val="21"/>
-          <w:szCs w:val="21"/>
-          <w:lang w:eastAsia="en-DK"/>
-        </w:rPr>
-      </w:pPr>
-      <w:r>
-        <w:rPr>
-          <w:rFonts w:ascii="Consolas" w:eastAsia="Times New Roman" w:hAnsi="Consolas" w:cs="Times New Roman"/>
-          <w:color w:val="D4D4D4"/>
-          <w:sz w:val="21"/>
-          <w:szCs w:val="21"/>
-          <w:lang w:eastAsia="en-DK"/>
-        </w:rPr>
-        <w:t xml:space="preserve">, </w:t>
-      </w:r>
-      <w:proofErr w:type="spellStart"/>
-      <w:r>
-        <w:rPr>
-          <w:rFonts w:ascii="Consolas" w:eastAsia="Times New Roman" w:hAnsi="Consolas" w:cs="Times New Roman"/>
-          <w:color w:val="D4D4D4"/>
-          <w:sz w:val="21"/>
-          <w:szCs w:val="21"/>
-          <w:lang w:eastAsia="en-DK"/>
-        </w:rPr>
-        <w:t>taskId</w:t>
-      </w:r>
-      <w:proofErr w:type="spellEnd"/>
-      <w:r>
-        <w:rPr>
-          <w:rFonts w:ascii="Consolas" w:eastAsia="Times New Roman" w:hAnsi="Consolas" w:cs="Times New Roman"/>
-          <w:color w:val="D4D4D4"/>
-          <w:sz w:val="21"/>
-          <w:szCs w:val="21"/>
-          <w:lang w:eastAsia="en-DK"/>
-        </w:rPr>
-        <w:t xml:space="preserve"> = </w:t>
-      </w:r>
-      <w:proofErr w:type="spellStart"/>
-      <w:r>
-        <w:rPr>
-          <w:rFonts w:ascii="Consolas" w:eastAsia="Times New Roman" w:hAnsi="Consolas" w:cs="Times New Roman"/>
-          <w:color w:val="D4D4D4"/>
-          <w:sz w:val="21"/>
-          <w:szCs w:val="21"/>
-          <w:lang w:eastAsia="en-DK"/>
-        </w:rPr>
-        <w:t>customDimensions.taskId</w:t>
-      </w:r>
-      <w:proofErr w:type="spellEnd"/>
-    </w:p>
-    <w:p>
-      <w:pPr>
-        <w:shd w:val="clear" w:color="auto" w:fill="1E1E1E"/>
-        <w:spacing w:after="0" w:line="285" w:lineRule="atLeast"/>
-        <w:rPr>
-          <w:rFonts w:ascii="Consolas" w:eastAsia="Times New Roman" w:hAnsi="Consolas" w:cs="Times New Roman"/>
-          <w:color w:val="D4D4D4"/>
-          <w:sz w:val="21"/>
-          <w:szCs w:val="21"/>
-          <w:lang w:eastAsia="en-DK"/>
-        </w:rPr>
-      </w:pPr>
-      <w:r>
-        <w:rPr>
-          <w:rFonts w:ascii="Consolas" w:eastAsia="Times New Roman" w:hAnsi="Consolas" w:cs="Times New Roman"/>
-          <w:color w:val="D4D4D4"/>
-          <w:sz w:val="21"/>
-          <w:szCs w:val="21"/>
-          <w:lang w:eastAsia="en-DK"/>
-        </w:rPr>
-        <w:t xml:space="preserve">, timeout = </w:t>
-      </w:r>
-      <w:proofErr w:type="spellStart"/>
-      <w:r>
-        <w:rPr>
-          <w:rFonts w:ascii="Consolas" w:eastAsia="Times New Roman" w:hAnsi="Consolas" w:cs="Times New Roman"/>
-          <w:color w:val="D4D4D4"/>
-          <w:sz w:val="21"/>
-          <w:szCs w:val="21"/>
-          <w:lang w:eastAsia="en-DK"/>
-        </w:rPr>
-        <w:t>customDimensions.timeout</w:t>
-      </w:r>
-      <w:proofErr w:type="spellEnd"/>
-    </w:p>
-    <w:p>
-      <w:pPr>
-        <w:rPr>
-          <w:lang w:val="en-GB" w:eastAsia="en-DK"/>
-        </w:rPr>
-      </w:pPr>
-    </w:p>
-    <w:p>
-      <w:pPr>
-        <w:rPr>
-          <w:rFonts w:ascii="Segoe UI" w:hAnsi="Segoe UI" w:cs="Segoe UI"/>
-          <w:color w:val="24292F"/>
-          <w:sz w:val="21"/>
-          <w:szCs w:val="21"/>
-          <w:lang w:val="en-US"/>
-        </w:rPr>
-      </w:pPr>
-      <w:r>
-        <w:rPr>
-          <w:rFonts w:ascii="Segoe UI" w:hAnsi="Segoe UI" w:cs="Segoe UI"/>
-          <w:color w:val="24292F"/>
-          <w:sz w:val="21"/>
-          <w:szCs w:val="21"/>
-          <w:lang w:val="en-US"/>
-        </w:rPr>
-        <w:t xml:space="preserve">See KQL sample code here: </w:t>
-      </w:r>
-    </w:p>
-    <w:p>
-      <w:pPr>
-        <w:rPr>
-          <w:lang w:val="en-GB" w:eastAsia="en-DK"/>
-        </w:rPr>
-      </w:pPr>
-      <w:r>
-        <w:rPr>
-          <w:lang w:val="en-GB" w:eastAsia="en-DK"/>
-        </w:rPr>
-        <w:t>https://github.com/microsoft/BCTech/blob/master/samples/AppInsights/KQL/Queries/ExampleQueriesForEachArea/TaskScheduler.kql</w:t>
-      </w:r>
-    </w:p>
-    <w:p>
-      <w:pPr>
-        <w:rPr>
-          <w:lang w:val="en-GB" w:eastAsia="en-DK"/>
-        </w:rPr>
-      </w:pPr>
-    </w:p>
-    <w:p>
-      <w:pPr>
-        <w:rPr>
-          <w:b/>
-          <w:bCs/>
-          <w:lang w:val="en-GB" w:eastAsia="en-DK"/>
-        </w:rPr>
-      </w:pPr>
-      <w:r>
-        <w:rPr>
-          <w:b/>
-          <w:bCs/>
-          <w:lang w:val="en-GB" w:eastAsia="en-DK"/>
-        </w:rPr>
-        <w:t>Feature Management</w:t>
-      </w:r>
-      <w:r>
-        <w:rPr>
-          <w:b/>
-          <w:bCs/>
-          <w:lang w:val="en-GB" w:eastAsia="en-DK"/>
-        </w:rPr>
-        <w:t xml:space="preserve"> state changes</w:t>
+        <w:t>Feature Management state changes</w:t>
       </w:r>
     </w:p>
     <w:p>
@@ -6015,7 +6266,18 @@
           <w:szCs w:val="21"/>
           <w:lang w:val="en-US"/>
         </w:rPr>
-        <w:t>Information on files blocked from upload due to malware scanning (only in the online version).</w:t>
+        <w:t>Information on files blocked from upload due to malware scanning (only in the online version</w:t>
+      </w:r>
+      <w:proofErr w:type="gramStart"/>
+      <w:r>
+        <w:rPr>
+          <w:rFonts w:ascii="Segoe UI" w:hAnsi="Segoe UI" w:cs="Segoe UI"/>
+          <w:color w:val="24292F"/>
+          <w:sz w:val="21"/>
+          <w:szCs w:val="21"/>
+          <w:lang w:val="en-US"/>
+        </w:rPr>
+        <w:t>).</w:t>
       </w:r>
       <w:r>
         <w:rPr>
@@ -6023,6 +6285,7 @@
         </w:rPr>
         <w:t>.</w:t>
       </w:r>
+      <w:proofErr w:type="gramEnd"/>
     </w:p>
     <w:p>
       <w:pPr>
@@ -6039,7 +6302,21 @@
         <w:rPr>
           <w:lang w:val="en-GB" w:eastAsia="en-DK"/>
         </w:rPr>
-        <w:t>Error codes in failed OData calls to help troubleshoot 400 return code signal.</w:t>
+        <w:t xml:space="preserve">Error codes in failed OData calls to help troubleshoot 400 return code </w:t>
+      </w:r>
+      <w:proofErr w:type="gramStart"/>
+      <w:r>
+        <w:rPr>
+          <w:lang w:val="en-GB" w:eastAsia="en-DK"/>
+        </w:rPr>
+        <w:t>signal</w:t>
+      </w:r>
+      <w:proofErr w:type="gramEnd"/>
+      <w:r>
+        <w:rPr>
+          <w:lang w:val="en-GB" w:eastAsia="en-DK"/>
+        </w:rPr>
+        <w:t>.</w:t>
       </w:r>
     </w:p>
     <w:p>
@@ -6315,8 +6592,18 @@
           <w:bCs/>
           <w:lang w:val="en-GB" w:eastAsia="en-DK"/>
         </w:rPr>
-        <w:t>Override app dataset settings when updating apps</w:t>
-      </w:r>
+        <w:t xml:space="preserve">Override app dataset settings when updating </w:t>
+      </w:r>
+      <w:proofErr w:type="gramStart"/>
+      <w:r>
+        <w:rPr>
+          <w:b/>
+          <w:bCs/>
+          <w:lang w:val="en-GB" w:eastAsia="en-DK"/>
+        </w:rPr>
+        <w:t>apps</w:t>
+      </w:r>
+      <w:proofErr w:type="gramEnd"/>
     </w:p>
     <w:p>
       <w:pPr>
@@ -6456,19 +6743,7 @@
         <w:rPr>
           <w:lang w:val="en-GB" w:eastAsia="en-DK"/>
         </w:rPr>
-        <w:t xml:space="preserve">administrators who want to monitor changes to their environments. The query </w:t>
-      </w:r>
-      <w:r>
-        <w:rPr>
-          <w:lang w:val="en-GB" w:eastAsia="en-DK"/>
-        </w:rPr>
-        <w:t>gathers</w:t>
-      </w:r>
-      <w:r>
-        <w:rPr>
-          <w:lang w:val="en-GB" w:eastAsia="en-DK"/>
-        </w:rPr>
-        <w:t xml:space="preserve"> information on when any of these events happen:</w:t>
+        <w:t>administrators who want to monitor changes to their environments. The query gathers information on when any of these events happen:</w:t>
       </w:r>
     </w:p>
     <w:p>
@@ -6643,23 +6918,7 @@
           <w:bCs/>
           <w:lang w:val="en-GB" w:eastAsia="en-DK"/>
         </w:rPr>
-        <w:t xml:space="preserve">Calculate </w:t>
-      </w:r>
-      <w:r>
-        <w:rPr>
-          <w:b/>
-          <w:bCs/>
-          <w:lang w:val="en-GB" w:eastAsia="en-DK"/>
-        </w:rPr>
-        <w:t>DAU (Daily Active Users), WAU (Weekly Active Users), MAU (Monthly Active Users)</w:t>
-      </w:r>
-      <w:r>
-        <w:rPr>
-          <w:b/>
-          <w:bCs/>
-          <w:lang w:val="en-GB" w:eastAsia="en-DK"/>
-        </w:rPr>
-        <w:t xml:space="preserve"> with KQL</w:t>
+        <w:t>Calculate DAU (Daily Active Users), WAU (Weekly Active Users), MAU (Monthly Active Users) with KQL</w:t>
       </w:r>
     </w:p>
     <w:p>
@@ -6970,7 +7229,21 @@
         <w:rPr>
           <w:lang w:val="en-GB"/>
         </w:rPr>
-        <w:t xml:space="preserve"> published a new book called </w:t>
+        <w:t xml:space="preserve"> published a new book </w:t>
+      </w:r>
+      <w:proofErr w:type="gramStart"/>
+      <w:r>
+        <w:rPr>
+          <w:lang w:val="en-GB"/>
+        </w:rPr>
+        <w:t>called</w:t>
+      </w:r>
+      <w:proofErr w:type="gramEnd"/>
+      <w:r>
+        <w:rPr>
+          <w:lang w:val="en-GB"/>
+        </w:rPr>
+        <w:t xml:space="preserve"> </w:t>
       </w:r>
     </w:p>
     <w:p>
@@ -7007,18 +7280,26 @@
         <w:rPr>
           <w:lang w:val="en-GB"/>
         </w:rPr>
-        <w:t>Business Central API</w:t>
-      </w:r>
+        <w:t xml:space="preserve">Business Central </w:t>
+      </w:r>
+      <w:proofErr w:type="gramStart"/>
       <w:r>
         <w:rPr>
           <w:lang w:val="en-GB"/>
         </w:rPr>
-        <w:t>s but the book also has</w:t>
-      </w:r>
+        <w:t>APIs</w:t>
+      </w:r>
+      <w:proofErr w:type="gramEnd"/>
       <w:r>
         <w:rPr>
           <w:lang w:val="en-GB"/>
         </w:rPr>
+        <w:t xml:space="preserve"> but the book also has</w:t>
+      </w:r>
+      <w:r>
+        <w:rPr>
+          <w:lang w:val="en-GB"/>
+        </w:rPr>
         <w:t xml:space="preserve"> a section on telemetry for API developers and consumers. </w:t>
       </w:r>
     </w:p>
@@ -7045,19 +7326,7 @@
         <w:rPr>
           <w:lang w:val="en-US"/>
         </w:rPr>
-        <w:t xml:space="preserve">Read more (and buy a copy for your developers) </w:t>
-      </w:r>
-      <w:r>
-        <w:rPr>
-          <w:lang w:val="en-US"/>
-        </w:rPr>
-        <w:t>here</w:t>
-      </w:r>
-      <w:r>
-        <w:rPr>
-          <w:lang w:val="en-US"/>
-        </w:rPr>
-        <w:t xml:space="preserve">: </w:t>
+        <w:t xml:space="preserve">Read more (and buy a copy for your developers) here: </w:t>
       </w:r>
     </w:p>
     <w:p>
@@ -7476,8 +7745,17 @@
           <w:rFonts w:ascii="Segoe UI Emoji" w:eastAsia="Segoe UI Emoji" w:hAnsi="Segoe UI Emoji" w:cs="Segoe UI Emoji"/>
           <w:lang w:val="en-GB"/>
         </w:rPr>
-        <w:t>Do it here</w:t>
-      </w:r>
+        <w:t xml:space="preserve">Do it </w:t>
+      </w:r>
+      <w:proofErr w:type="gramStart"/>
+      <w:r>
+        <w:rPr>
+          <w:rFonts w:ascii="Segoe UI Emoji" w:eastAsia="Segoe UI Emoji" w:hAnsi="Segoe UI Emoji" w:cs="Segoe UI Emoji"/>
+          <w:lang w:val="en-GB"/>
+        </w:rPr>
+        <w:t>here</w:t>
+      </w:r>
+      <w:proofErr w:type="gramEnd"/>
     </w:p>
     <w:p>
       <w:pPr>

</xml_diff>